<commit_message>
Modificada la memoria actualizada
Corregido errores de la gestión del código
Cambios en azul
Pendientes en rojo comentados como en java
</commit_message>
<xml_diff>
--- a/Documentacion/MemoriaActualizada.docx
+++ b/Documentacion/MemoriaActualizada.docx
@@ -1,12 +1,12 @@
 
 <file path=word/document.xml><?xml version="1.0" encoding="utf-8"?>
-<w:document xmlns:wpc="http://schemas.microsoft.com/office/word/2010/wordprocessingCanvas" xmlns:mc="http://schemas.openxmlformats.org/markup-compatibility/2006" xmlns:o="urn:schemas-microsoft-com:office:office" xmlns:r="http://schemas.openxmlformats.org/officeDocument/2006/relationships" xmlns:m="http://schemas.openxmlformats.org/officeDocument/2006/math" xmlns:v="urn:schemas-microsoft-com:vml" xmlns:wp14="http://schemas.microsoft.com/office/word/2010/wordprocessingDrawing" xmlns:wp="http://schemas.openxmlformats.org/drawingml/2006/wordprocessingDrawing" xmlns:w10="urn:schemas-microsoft-com:office:word" xmlns:w="http://schemas.openxmlformats.org/wordprocessingml/2006/main" xmlns:w14="http://schemas.microsoft.com/office/word/2010/wordml" xmlns:wpg="http://schemas.microsoft.com/office/word/2010/wordprocessingGroup" xmlns:wpi="http://schemas.microsoft.com/office/word/2010/wordprocessingInk" xmlns:wne="http://schemas.microsoft.com/office/word/2006/wordml" xmlns:wps="http://schemas.microsoft.com/office/word/2010/wordprocessingShape" mc:Ignorable="w14 wp14">
+<w:document xmlns:ve="http://schemas.openxmlformats.org/markup-compatibility/2006" xmlns:o="urn:schemas-microsoft-com:office:office" xmlns:r="http://schemas.openxmlformats.org/officeDocument/2006/relationships" xmlns:m="http://schemas.openxmlformats.org/officeDocument/2006/math" xmlns:v="urn:schemas-microsoft-com:vml" xmlns:wp="http://schemas.openxmlformats.org/drawingml/2006/wordprocessingDrawing" xmlns:w10="urn:schemas-microsoft-com:office:word" xmlns:w="http://schemas.openxmlformats.org/wordprocessingml/2006/main" xmlns:wne="http://schemas.microsoft.com/office/word/2006/wordml">
   <w:body>
     <w:tbl>
       <w:tblPr>
         <w:tblpPr w:leftFromText="187" w:rightFromText="187" w:bottomFromText="720" w:vertAnchor="page" w:horzAnchor="margin" w:tblpY="5191"/>
         <w:tblW w:w="5000" w:type="pct"/>
-        <w:tblLook w:val="04A0" w:firstRow="1" w:lastRow="0" w:firstColumn="1" w:lastColumn="0" w:noHBand="0" w:noVBand="1"/>
+        <w:tblLook w:val="04A0"/>
       </w:tblPr>
       <w:tblGrid>
         <w:gridCol w:w="8720"/>
@@ -344,7 +344,7 @@
                   <v:stroke joinstyle="miter"/>
                   <v:path gradientshapeok="t" o:connecttype="rect"/>
                 </v:shapetype>
-                <v:shape id="Cuadro de texto 53" o:spid="_x0000_s1064" type="#_x0000_t202" style="position:absolute;margin-left:.6pt;margin-top:18.05pt;width:431.45pt;height:52.05pt;z-index:251668480;visibility:visible;mso-wrap-distance-left:9pt;mso-wrap-distance-top:0;mso-wrap-distance-right:9pt;mso-wrap-distance-bottom:0;mso-position-horizontal-relative:margin;mso-position-vertical-relative:margin;mso-width-relative:margin;mso-height-relative:margin;v-text-anchor:bottom" o:gfxdata="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" filled="f" stroked="f" strokeweight=".5pt">
+                <v:shape id="Cuadro de texto 53" o:spid="_x0000_s1064" type="#_x0000_t202" style="position:absolute;margin-left:.6pt;margin-top:18.05pt;width:431.45pt;height:52.05pt;z-index:251668480;visibility:visible;mso-position-horizontal-relative:margin;mso-position-vertical-relative:margin;mso-width-relative:margin;mso-height-relative:margin;v-text-anchor:bottom" o:gfxdata="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" filled="f" stroked="f" strokeweight=".5pt">
                   <v:textbox style="mso-next-textbox:#Cuadro de texto 53">
                     <w:txbxContent>
                       <w:p>
@@ -467,8 +467,8 @@
               <w:noProof/>
             </w:rPr>
             <w:pict>
-              <v:rect id="Rectángulo 52" o:spid="_x0000_s1065" style="position:absolute;margin-left:0;margin-top:0;width:601.05pt;height:848.1pt;z-index:-251645952;visibility:visible;mso-wrap-style:square;mso-wrap-distance-left:9pt;mso-wrap-distance-top:0;mso-wrap-distance-right:9pt;mso-wrap-distance-bottom:0;mso-position-horizontal:center;mso-position-horizontal-relative:page;mso-position-vertical:center;mso-position-vertical-relative:page;mso-width-relative:page;mso-height-relative:page;v-text-anchor:middle" stroked="f" strokeweight="2pt">
-                <v:fill r:id="rId10" o:title="" opacity="0" recolor="t" rotate="t" type="frame"/>
+              <v:rect id="Rectángulo 52" o:spid="_x0000_s1065" style="position:absolute;margin-left:0;margin-top:0;width:601.05pt;height:848.1pt;z-index:-251645952;visibility:visible;mso-position-horizontal:center;mso-position-horizontal-relative:page;mso-position-vertical:center;mso-position-vertical-relative:page;v-text-anchor:middle" stroked="f" strokeweight="2pt">
+                <v:fill r:id="rId9" o:title="" opacity="0" recolor="t" rotate="t" type="frame"/>
                 <v:imagedata recolortarget="#3f3f3f [801]"/>
                 <w10:wrap anchorx="page" anchory="page"/>
               </v:rect>
@@ -480,7 +480,7 @@
               <w:color w:val="7030A0"/>
             </w:rPr>
             <w:pict>
-              <v:rect id="Rectángulo 55" o:spid="_x0000_s1062" style="position:absolute;margin-left:0;margin-top:0;width:468pt;height:2.85pt;z-index:251671552;visibility:visible;mso-wrap-style:square;mso-width-percent:1000;mso-height-percent:0;mso-wrap-distance-left:9pt;mso-wrap-distance-top:0;mso-wrap-distance-right:9pt;mso-wrap-distance-bottom:0;mso-position-horizontal:center;mso-position-horizontal-relative:margin;mso-position-vertical:bottom;mso-position-vertical-relative:margin;mso-width-percent:1000;mso-height-percent:0;mso-width-relative:margin;mso-height-relative:margin;v-text-anchor:middle" fillcolor="#0070c0" stroked="f" strokeweight="2pt">
+              <v:rect id="Rectángulo 55" o:spid="_x0000_s1062" style="position:absolute;margin-left:0;margin-top:0;width:468pt;height:2.85pt;z-index:251671552;visibility:visible;mso-width-percent:1000;mso-position-horizontal:center;mso-position-horizontal-relative:margin;mso-position-vertical:bottom;mso-position-vertical-relative:margin;mso-width-percent:1000;mso-width-relative:margin;mso-height-relative:margin;v-text-anchor:middle" fillcolor="#0070c0" stroked="f" strokeweight="2pt">
                 <w10:wrap anchorx="margin" anchory="margin"/>
               </v:rect>
             </w:pict>
@@ -2148,7 +2148,7 @@
       <w:tblPr>
         <w:tblStyle w:val="Cuadrculamedia1-nfasis1"/>
         <w:tblW w:w="0" w:type="auto"/>
-        <w:tblLook w:val="04A0" w:firstRow="1" w:lastRow="0" w:firstColumn="1" w:lastColumn="0" w:noHBand="0" w:noVBand="1"/>
+        <w:tblLook w:val="04A0"/>
       </w:tblPr>
       <w:tblGrid>
         <w:gridCol w:w="2161"/>
@@ -2158,11 +2158,11 @@
       </w:tblGrid>
       <w:tr>
         <w:trPr>
-          <w:cnfStyle w:val="100000000000" w:firstRow="1" w:lastRow="0" w:firstColumn="0" w:lastColumn="0" w:oddVBand="0" w:evenVBand="0" w:oddHBand="0" w:evenHBand="0" w:firstRowFirstColumn="0" w:firstRowLastColumn="0" w:lastRowFirstColumn="0" w:lastRowLastColumn="0"/>
+          <w:cnfStyle w:val="100000000000"/>
         </w:trPr>
         <w:tc>
           <w:tcPr>
-            <w:cnfStyle w:val="001000000000" w:firstRow="0" w:lastRow="0" w:firstColumn="1" w:lastColumn="0" w:oddVBand="0" w:evenVBand="0" w:oddHBand="0" w:evenHBand="0" w:firstRowFirstColumn="0" w:firstRowLastColumn="0" w:lastRowFirstColumn="0" w:lastRowLastColumn="0"/>
+            <w:cnfStyle w:val="001000000000"/>
             <w:tcW w:w="2161" w:type="dxa"/>
             <w:tcBorders>
               <w:top w:val="single" w:sz="8" w:space="0" w:color="4F81BD" w:themeColor="accent1"/>
@@ -2201,7 +2201,7 @@
           <w:p>
             <w:pPr>
               <w:jc w:val="center"/>
-              <w:cnfStyle w:val="100000000000" w:firstRow="1" w:lastRow="0" w:firstColumn="0" w:lastColumn="0" w:oddVBand="0" w:evenVBand="0" w:oddHBand="0" w:evenHBand="0" w:firstRowFirstColumn="0" w:firstRowLastColumn="0" w:lastRowFirstColumn="0" w:lastRowLastColumn="0"/>
+              <w:cnfStyle w:val="100000000000"/>
               <w:rPr>
                 <w:color w:val="244061" w:themeColor="accent1" w:themeShade="80"/>
               </w:rPr>
@@ -2228,7 +2228,7 @@
           <w:p>
             <w:pPr>
               <w:jc w:val="center"/>
-              <w:cnfStyle w:val="100000000000" w:firstRow="1" w:lastRow="0" w:firstColumn="0" w:lastColumn="0" w:oddVBand="0" w:evenVBand="0" w:oddHBand="0" w:evenHBand="0" w:firstRowFirstColumn="0" w:firstRowLastColumn="0" w:lastRowFirstColumn="0" w:lastRowLastColumn="0"/>
+              <w:cnfStyle w:val="100000000000"/>
               <w:rPr>
                 <w:color w:val="244061" w:themeColor="accent1" w:themeShade="80"/>
               </w:rPr>
@@ -2255,7 +2255,7 @@
           <w:p>
             <w:pPr>
               <w:jc w:val="center"/>
-              <w:cnfStyle w:val="100000000000" w:firstRow="1" w:lastRow="0" w:firstColumn="0" w:lastColumn="0" w:oddVBand="0" w:evenVBand="0" w:oddHBand="0" w:evenHBand="0" w:firstRowFirstColumn="0" w:firstRowLastColumn="0" w:lastRowFirstColumn="0" w:lastRowLastColumn="0"/>
+              <w:cnfStyle w:val="100000000000"/>
               <w:rPr>
                 <w:color w:val="244061" w:themeColor="accent1" w:themeShade="80"/>
               </w:rPr>
@@ -2271,11 +2271,11 @@
       </w:tr>
       <w:tr>
         <w:trPr>
-          <w:cnfStyle w:val="000000100000" w:firstRow="0" w:lastRow="0" w:firstColumn="0" w:lastColumn="0" w:oddVBand="0" w:evenVBand="0" w:oddHBand="1" w:evenHBand="0" w:firstRowFirstColumn="0" w:firstRowLastColumn="0" w:lastRowFirstColumn="0" w:lastRowLastColumn="0"/>
+          <w:cnfStyle w:val="000000100000"/>
         </w:trPr>
         <w:tc>
           <w:tcPr>
-            <w:cnfStyle w:val="001000000000" w:firstRow="0" w:lastRow="0" w:firstColumn="1" w:lastColumn="0" w:oddVBand="0" w:evenVBand="0" w:oddHBand="0" w:evenHBand="0" w:firstRowFirstColumn="0" w:firstRowLastColumn="0" w:lastRowFirstColumn="0" w:lastRowLastColumn="0"/>
+            <w:cnfStyle w:val="001000000000"/>
             <w:tcW w:w="2161" w:type="dxa"/>
             <w:tcBorders>
               <w:top w:val="single" w:sz="8" w:space="0" w:color="4F81BD" w:themeColor="accent1"/>
@@ -2294,7 +2294,7 @@
           </w:tcPr>
           <w:p>
             <w:pPr>
-              <w:cnfStyle w:val="000000100000" w:firstRow="0" w:lastRow="0" w:firstColumn="0" w:lastColumn="0" w:oddVBand="0" w:evenVBand="0" w:oddHBand="1" w:evenHBand="0" w:firstRowFirstColumn="0" w:firstRowLastColumn="0" w:lastRowFirstColumn="0" w:lastRowLastColumn="0"/>
+              <w:cnfStyle w:val="000000100000"/>
             </w:pPr>
           </w:p>
         </w:tc>
@@ -2308,7 +2308,7 @@
           </w:tcPr>
           <w:p>
             <w:pPr>
-              <w:cnfStyle w:val="000000100000" w:firstRow="0" w:lastRow="0" w:firstColumn="0" w:lastColumn="0" w:oddVBand="0" w:evenVBand="0" w:oddHBand="1" w:evenHBand="0" w:firstRowFirstColumn="0" w:firstRowLastColumn="0" w:lastRowFirstColumn="0" w:lastRowLastColumn="0"/>
+              <w:cnfStyle w:val="000000100000"/>
             </w:pPr>
           </w:p>
         </w:tc>
@@ -2322,7 +2322,7 @@
           </w:tcPr>
           <w:p>
             <w:pPr>
-              <w:cnfStyle w:val="000000100000" w:firstRow="0" w:lastRow="0" w:firstColumn="0" w:lastColumn="0" w:oddVBand="0" w:evenVBand="0" w:oddHBand="1" w:evenHBand="0" w:firstRowFirstColumn="0" w:firstRowLastColumn="0" w:lastRowFirstColumn="0" w:lastRowLastColumn="0"/>
+              <w:cnfStyle w:val="000000100000"/>
             </w:pPr>
           </w:p>
         </w:tc>
@@ -2330,7 +2330,7 @@
       <w:tr>
         <w:tc>
           <w:tcPr>
-            <w:cnfStyle w:val="001000000000" w:firstRow="0" w:lastRow="0" w:firstColumn="1" w:lastColumn="0" w:oddVBand="0" w:evenVBand="0" w:oddHBand="0" w:evenHBand="0" w:firstRowFirstColumn="0" w:firstRowLastColumn="0" w:lastRowFirstColumn="0" w:lastRowLastColumn="0"/>
+            <w:cnfStyle w:val="001000000000"/>
             <w:tcW w:w="2161" w:type="dxa"/>
             <w:shd w:val="clear" w:color="auto" w:fill="C6D9F1" w:themeFill="text2" w:themeFillTint="33"/>
           </w:tcPr>
@@ -2343,7 +2343,7 @@
           </w:tcPr>
           <w:p>
             <w:pPr>
-              <w:cnfStyle w:val="000000000000" w:firstRow="0" w:lastRow="0" w:firstColumn="0" w:lastColumn="0" w:oddVBand="0" w:evenVBand="0" w:oddHBand="0" w:evenHBand="0" w:firstRowFirstColumn="0" w:firstRowLastColumn="0" w:lastRowFirstColumn="0" w:lastRowLastColumn="0"/>
+              <w:cnfStyle w:val="000000000000"/>
             </w:pPr>
           </w:p>
         </w:tc>
@@ -2354,7 +2354,7 @@
           </w:tcPr>
           <w:p>
             <w:pPr>
-              <w:cnfStyle w:val="000000000000" w:firstRow="0" w:lastRow="0" w:firstColumn="0" w:lastColumn="0" w:oddVBand="0" w:evenVBand="0" w:oddHBand="0" w:evenHBand="0" w:firstRowFirstColumn="0" w:firstRowLastColumn="0" w:lastRowFirstColumn="0" w:lastRowLastColumn="0"/>
+              <w:cnfStyle w:val="000000000000"/>
             </w:pPr>
           </w:p>
         </w:tc>
@@ -2365,18 +2365,18 @@
           </w:tcPr>
           <w:p>
             <w:pPr>
-              <w:cnfStyle w:val="000000000000" w:firstRow="0" w:lastRow="0" w:firstColumn="0" w:lastColumn="0" w:oddVBand="0" w:evenVBand="0" w:oddHBand="0" w:evenHBand="0" w:firstRowFirstColumn="0" w:firstRowLastColumn="0" w:lastRowFirstColumn="0" w:lastRowLastColumn="0"/>
+              <w:cnfStyle w:val="000000000000"/>
             </w:pPr>
           </w:p>
         </w:tc>
       </w:tr>
       <w:tr>
         <w:trPr>
-          <w:cnfStyle w:val="000000100000" w:firstRow="0" w:lastRow="0" w:firstColumn="0" w:lastColumn="0" w:oddVBand="0" w:evenVBand="0" w:oddHBand="1" w:evenHBand="0" w:firstRowFirstColumn="0" w:firstRowLastColumn="0" w:lastRowFirstColumn="0" w:lastRowLastColumn="0"/>
+          <w:cnfStyle w:val="000000100000"/>
         </w:trPr>
         <w:tc>
           <w:tcPr>
-            <w:cnfStyle w:val="001000000000" w:firstRow="0" w:lastRow="0" w:firstColumn="1" w:lastColumn="0" w:oddVBand="0" w:evenVBand="0" w:oddHBand="0" w:evenHBand="0" w:firstRowFirstColumn="0" w:firstRowLastColumn="0" w:lastRowFirstColumn="0" w:lastRowLastColumn="0"/>
+            <w:cnfStyle w:val="001000000000"/>
             <w:tcW w:w="2161" w:type="dxa"/>
             <w:shd w:val="clear" w:color="auto" w:fill="C6D9F1" w:themeFill="text2" w:themeFillTint="33"/>
           </w:tcPr>
@@ -2389,7 +2389,7 @@
           </w:tcPr>
           <w:p>
             <w:pPr>
-              <w:cnfStyle w:val="000000100000" w:firstRow="0" w:lastRow="0" w:firstColumn="0" w:lastColumn="0" w:oddVBand="0" w:evenVBand="0" w:oddHBand="1" w:evenHBand="0" w:firstRowFirstColumn="0" w:firstRowLastColumn="0" w:lastRowFirstColumn="0" w:lastRowLastColumn="0"/>
+              <w:cnfStyle w:val="000000100000"/>
             </w:pPr>
           </w:p>
         </w:tc>
@@ -2400,7 +2400,7 @@
           </w:tcPr>
           <w:p>
             <w:pPr>
-              <w:cnfStyle w:val="000000100000" w:firstRow="0" w:lastRow="0" w:firstColumn="0" w:lastColumn="0" w:oddVBand="0" w:evenVBand="0" w:oddHBand="1" w:evenHBand="0" w:firstRowFirstColumn="0" w:firstRowLastColumn="0" w:lastRowFirstColumn="0" w:lastRowLastColumn="0"/>
+              <w:cnfStyle w:val="000000100000"/>
             </w:pPr>
           </w:p>
         </w:tc>
@@ -2411,7 +2411,7 @@
           </w:tcPr>
           <w:p>
             <w:pPr>
-              <w:cnfStyle w:val="000000100000" w:firstRow="0" w:lastRow="0" w:firstColumn="0" w:lastColumn="0" w:oddVBand="0" w:evenVBand="0" w:oddHBand="1" w:evenHBand="0" w:firstRowFirstColumn="0" w:firstRowLastColumn="0" w:lastRowFirstColumn="0" w:lastRowLastColumn="0"/>
+              <w:cnfStyle w:val="000000100000"/>
             </w:pPr>
           </w:p>
         </w:tc>
@@ -2419,7 +2419,7 @@
       <w:tr>
         <w:tc>
           <w:tcPr>
-            <w:cnfStyle w:val="001000000000" w:firstRow="0" w:lastRow="0" w:firstColumn="1" w:lastColumn="0" w:oddVBand="0" w:evenVBand="0" w:oddHBand="0" w:evenHBand="0" w:firstRowFirstColumn="0" w:firstRowLastColumn="0" w:lastRowFirstColumn="0" w:lastRowLastColumn="0"/>
+            <w:cnfStyle w:val="001000000000"/>
             <w:tcW w:w="2161" w:type="dxa"/>
             <w:shd w:val="clear" w:color="auto" w:fill="C6D9F1" w:themeFill="text2" w:themeFillTint="33"/>
           </w:tcPr>
@@ -2432,7 +2432,7 @@
           </w:tcPr>
           <w:p>
             <w:pPr>
-              <w:cnfStyle w:val="000000000000" w:firstRow="0" w:lastRow="0" w:firstColumn="0" w:lastColumn="0" w:oddVBand="0" w:evenVBand="0" w:oddHBand="0" w:evenHBand="0" w:firstRowFirstColumn="0" w:firstRowLastColumn="0" w:lastRowFirstColumn="0" w:lastRowLastColumn="0"/>
+              <w:cnfStyle w:val="000000000000"/>
             </w:pPr>
           </w:p>
         </w:tc>
@@ -2443,7 +2443,7 @@
           </w:tcPr>
           <w:p>
             <w:pPr>
-              <w:cnfStyle w:val="000000000000" w:firstRow="0" w:lastRow="0" w:firstColumn="0" w:lastColumn="0" w:oddVBand="0" w:evenVBand="0" w:oddHBand="0" w:evenHBand="0" w:firstRowFirstColumn="0" w:firstRowLastColumn="0" w:lastRowFirstColumn="0" w:lastRowLastColumn="0"/>
+              <w:cnfStyle w:val="000000000000"/>
             </w:pPr>
           </w:p>
         </w:tc>
@@ -2454,18 +2454,18 @@
           </w:tcPr>
           <w:p>
             <w:pPr>
-              <w:cnfStyle w:val="000000000000" w:firstRow="0" w:lastRow="0" w:firstColumn="0" w:lastColumn="0" w:oddVBand="0" w:evenVBand="0" w:oddHBand="0" w:evenHBand="0" w:firstRowFirstColumn="0" w:firstRowLastColumn="0" w:lastRowFirstColumn="0" w:lastRowLastColumn="0"/>
+              <w:cnfStyle w:val="000000000000"/>
             </w:pPr>
           </w:p>
         </w:tc>
       </w:tr>
       <w:tr>
         <w:trPr>
-          <w:cnfStyle w:val="000000100000" w:firstRow="0" w:lastRow="0" w:firstColumn="0" w:lastColumn="0" w:oddVBand="0" w:evenVBand="0" w:oddHBand="1" w:evenHBand="0" w:firstRowFirstColumn="0" w:firstRowLastColumn="0" w:lastRowFirstColumn="0" w:lastRowLastColumn="0"/>
+          <w:cnfStyle w:val="000000100000"/>
         </w:trPr>
         <w:tc>
           <w:tcPr>
-            <w:cnfStyle w:val="001000000000" w:firstRow="0" w:lastRow="0" w:firstColumn="1" w:lastColumn="0" w:oddVBand="0" w:evenVBand="0" w:oddHBand="0" w:evenHBand="0" w:firstRowFirstColumn="0" w:firstRowLastColumn="0" w:lastRowFirstColumn="0" w:lastRowLastColumn="0"/>
+            <w:cnfStyle w:val="001000000000"/>
             <w:tcW w:w="2161" w:type="dxa"/>
             <w:shd w:val="clear" w:color="auto" w:fill="C6D9F1" w:themeFill="text2" w:themeFillTint="33"/>
           </w:tcPr>
@@ -2478,7 +2478,7 @@
           </w:tcPr>
           <w:p>
             <w:pPr>
-              <w:cnfStyle w:val="000000100000" w:firstRow="0" w:lastRow="0" w:firstColumn="0" w:lastColumn="0" w:oddVBand="0" w:evenVBand="0" w:oddHBand="1" w:evenHBand="0" w:firstRowFirstColumn="0" w:firstRowLastColumn="0" w:lastRowFirstColumn="0" w:lastRowLastColumn="0"/>
+              <w:cnfStyle w:val="000000100000"/>
             </w:pPr>
           </w:p>
         </w:tc>
@@ -2489,7 +2489,7 @@
           </w:tcPr>
           <w:p>
             <w:pPr>
-              <w:cnfStyle w:val="000000100000" w:firstRow="0" w:lastRow="0" w:firstColumn="0" w:lastColumn="0" w:oddVBand="0" w:evenVBand="0" w:oddHBand="1" w:evenHBand="0" w:firstRowFirstColumn="0" w:firstRowLastColumn="0" w:lastRowFirstColumn="0" w:lastRowLastColumn="0"/>
+              <w:cnfStyle w:val="000000100000"/>
             </w:pPr>
           </w:p>
         </w:tc>
@@ -2500,7 +2500,7 @@
           </w:tcPr>
           <w:p>
             <w:pPr>
-              <w:cnfStyle w:val="000000100000" w:firstRow="0" w:lastRow="0" w:firstColumn="0" w:lastColumn="0" w:oddVBand="0" w:evenVBand="0" w:oddHBand="1" w:evenHBand="0" w:firstRowFirstColumn="0" w:firstRowLastColumn="0" w:lastRowFirstColumn="0" w:lastRowLastColumn="0"/>
+              <w:cnfStyle w:val="000000100000"/>
             </w:pPr>
           </w:p>
         </w:tc>
@@ -2982,7 +2982,7 @@
       <w:r>
         <w:fldChar w:fldCharType="separate"/>
       </w:r>
-      <w:hyperlink r:id="rId11" w:anchor="_Toc441686431" w:history="1">
+      <w:hyperlink r:id="rId10" w:anchor="_Toc441686431" w:history="1">
         <w:r>
           <w:rPr>
             <w:rStyle w:val="Hipervnculo"/>
@@ -3354,7 +3354,7 @@
           <w:lang w:eastAsia="es-ES"/>
         </w:rPr>
         <w:drawing>
-          <wp:inline distT="0" distB="0" distL="0" distR="0" wp14:anchorId="1223171B" wp14:editId="673A34A8">
+          <wp:inline distT="0" distB="0" distL="0" distR="0">
             <wp:extent cx="5400040" cy="3436620"/>
             <wp:effectExtent l="0" t="0" r="0" b="0"/>
             <wp:docPr id="1" name="Imagen 1"/>
@@ -3369,10 +3369,10 @@
                     <pic:cNvPicPr/>
                   </pic:nvPicPr>
                   <pic:blipFill>
-                    <a:blip r:embed="rId12" cstate="print">
+                    <a:blip r:embed="rId11" cstate="print">
                       <a:extLst>
                         <a:ext uri="{28A0092B-C50C-407E-A947-70E740481C1C}">
-                          <a14:useLocalDpi xmlns:a14="http://schemas.microsoft.com/office/drawing/2010/main" val="0"/>
+                          <a14:useLocalDpi xmlns:a14="http://schemas.microsoft.com/office/drawing/2010/main" xmlns:wps="http://schemas.microsoft.com/office/word/2010/wordprocessingShape" xmlns:wpi="http://schemas.microsoft.com/office/word/2010/wordprocessingInk" xmlns:wpg="http://schemas.microsoft.com/office/word/2010/wordprocessingGroup" xmlns:w14="http://schemas.microsoft.com/office/word/2010/wordml" xmlns:w="http://schemas.openxmlformats.org/wordprocessingml/2006/main" xmlns:w10="urn:schemas-microsoft-com:office:word" xmlns:wp14="http://schemas.microsoft.com/office/word/2010/wordprocessingDrawing" xmlns:v="urn:schemas-microsoft-com:vml" xmlns:o="urn:schemas-microsoft-com:office:office" xmlns:mc="http://schemas.openxmlformats.org/markup-compatibility/2006" xmlns:wpc="http://schemas.microsoft.com/office/word/2010/wordprocessingCanvas" xmlns="" val="0"/>
                         </a:ext>
                       </a:extLst>
                     </a:blip>
@@ -3451,7 +3451,7 @@
       <w:r>
         <w:t xml:space="preserve">Referencia: </w:t>
       </w:r>
-      <w:hyperlink r:id="rId13" w:history="1">
+      <w:hyperlink r:id="rId12" w:history="1">
         <w:r>
           <w:rPr>
             <w:rStyle w:val="Hipervnculo"/>
@@ -4474,7 +4474,7 @@
           <w:lang w:eastAsia="es-ES"/>
         </w:rPr>
         <w:drawing>
-          <wp:inline distT="0" distB="0" distL="0" distR="0" wp14:anchorId="3F0306AB" wp14:editId="7223AEB3">
+          <wp:inline distT="0" distB="0" distL="0" distR="0">
             <wp:extent cx="5400040" cy="1913255"/>
             <wp:effectExtent l="0" t="0" r="0" b="0"/>
             <wp:docPr id="14" name="Imagen 4"/>
@@ -4489,10 +4489,10 @@
                     <pic:cNvPicPr/>
                   </pic:nvPicPr>
                   <pic:blipFill>
-                    <a:blip r:embed="rId14" cstate="print">
+                    <a:blip r:embed="rId13" cstate="print">
                       <a:extLst>
                         <a:ext uri="{28A0092B-C50C-407E-A947-70E740481C1C}">
-                          <a14:useLocalDpi xmlns:a14="http://schemas.microsoft.com/office/drawing/2010/main" val="0"/>
+                          <a14:useLocalDpi xmlns:a14="http://schemas.microsoft.com/office/drawing/2010/main" xmlns:wps="http://schemas.microsoft.com/office/word/2010/wordprocessingShape" xmlns:wpi="http://schemas.microsoft.com/office/word/2010/wordprocessingInk" xmlns:wpg="http://schemas.microsoft.com/office/word/2010/wordprocessingGroup" xmlns:w14="http://schemas.microsoft.com/office/word/2010/wordml" xmlns:w="http://schemas.openxmlformats.org/wordprocessingml/2006/main" xmlns:w10="urn:schemas-microsoft-com:office:word" xmlns:wp14="http://schemas.microsoft.com/office/word/2010/wordprocessingDrawing" xmlns:v="urn:schemas-microsoft-com:vml" xmlns:o="urn:schemas-microsoft-com:office:office" xmlns:mc="http://schemas.openxmlformats.org/markup-compatibility/2006" xmlns:wpc="http://schemas.microsoft.com/office/word/2010/wordprocessingCanvas" xmlns="" val="0"/>
                         </a:ext>
                       </a:extLst>
                     </a:blip>
@@ -4596,7 +4596,7 @@
           <w:lang w:eastAsia="es-ES"/>
         </w:rPr>
         <w:drawing>
-          <wp:inline distT="0" distB="0" distL="0" distR="0" wp14:anchorId="65DCD6F6" wp14:editId="642F9B91">
+          <wp:inline distT="0" distB="0" distL="0" distR="0">
             <wp:extent cx="5191850" cy="752580"/>
             <wp:effectExtent l="0" t="0" r="8890" b="9525"/>
             <wp:docPr id="15" name="Imagen 6"/>
@@ -4611,10 +4611,10 @@
                     <pic:cNvPicPr/>
                   </pic:nvPicPr>
                   <pic:blipFill>
-                    <a:blip r:embed="rId15" cstate="print">
+                    <a:blip r:embed="rId14" cstate="print">
                       <a:extLst>
                         <a:ext uri="{28A0092B-C50C-407E-A947-70E740481C1C}">
-                          <a14:useLocalDpi xmlns:a14="http://schemas.microsoft.com/office/drawing/2010/main" val="0"/>
+                          <a14:useLocalDpi xmlns:a14="http://schemas.microsoft.com/office/drawing/2010/main" xmlns:wps="http://schemas.microsoft.com/office/word/2010/wordprocessingShape" xmlns:wpi="http://schemas.microsoft.com/office/word/2010/wordprocessingInk" xmlns:wpg="http://schemas.microsoft.com/office/word/2010/wordprocessingGroup" xmlns:w14="http://schemas.microsoft.com/office/word/2010/wordml" xmlns:w="http://schemas.openxmlformats.org/wordprocessingml/2006/main" xmlns:w10="urn:schemas-microsoft-com:office:word" xmlns:wp14="http://schemas.microsoft.com/office/word/2010/wordprocessingDrawing" xmlns:v="urn:schemas-microsoft-com:vml" xmlns:o="urn:schemas-microsoft-com:office:office" xmlns:mc="http://schemas.openxmlformats.org/markup-compatibility/2006" xmlns:wpc="http://schemas.microsoft.com/office/word/2010/wordprocessingCanvas" xmlns="" val="0"/>
                         </a:ext>
                       </a:extLst>
                     </a:blip>
@@ -4687,7 +4687,7 @@
           <w:lang w:eastAsia="es-ES"/>
         </w:rPr>
         <w:drawing>
-          <wp:inline distT="0" distB="0" distL="0" distR="0" wp14:anchorId="16C22BE0" wp14:editId="3219EF04">
+          <wp:inline distT="0" distB="0" distL="0" distR="0">
             <wp:extent cx="5400040" cy="2216150"/>
             <wp:effectExtent l="0" t="0" r="0" b="0"/>
             <wp:docPr id="16" name="Imagen 5"/>
@@ -4702,10 +4702,10 @@
                     <pic:cNvPicPr/>
                   </pic:nvPicPr>
                   <pic:blipFill>
-                    <a:blip r:embed="rId16" cstate="print">
+                    <a:blip r:embed="rId15" cstate="print">
                       <a:extLst>
                         <a:ext uri="{28A0092B-C50C-407E-A947-70E740481C1C}">
-                          <a14:useLocalDpi xmlns:a14="http://schemas.microsoft.com/office/drawing/2010/main" val="0"/>
+                          <a14:useLocalDpi xmlns:a14="http://schemas.microsoft.com/office/drawing/2010/main" xmlns:wps="http://schemas.microsoft.com/office/word/2010/wordprocessingShape" xmlns:wpi="http://schemas.microsoft.com/office/word/2010/wordprocessingInk" xmlns:wpg="http://schemas.microsoft.com/office/word/2010/wordprocessingGroup" xmlns:w14="http://schemas.microsoft.com/office/word/2010/wordml" xmlns:w="http://schemas.openxmlformats.org/wordprocessingml/2006/main" xmlns:w10="urn:schemas-microsoft-com:office:word" xmlns:wp14="http://schemas.microsoft.com/office/word/2010/wordprocessingDrawing" xmlns:v="urn:schemas-microsoft-com:vml" xmlns:o="urn:schemas-microsoft-com:office:office" xmlns:mc="http://schemas.openxmlformats.org/markup-compatibility/2006" xmlns:wpc="http://schemas.microsoft.com/office/word/2010/wordprocessingCanvas" xmlns="" val="0"/>
                         </a:ext>
                       </a:extLst>
                     </a:blip>
@@ -4771,7 +4771,7 @@
           <w:lang w:eastAsia="es-ES"/>
         </w:rPr>
         <w:drawing>
-          <wp:anchor distT="0" distB="0" distL="114300" distR="114300" simplePos="0" relativeHeight="251663360" behindDoc="0" locked="0" layoutInCell="1" allowOverlap="1" wp14:anchorId="27F34099" wp14:editId="3A0206BF">
+          <wp:anchor distT="0" distB="0" distL="114300" distR="114300" simplePos="0" relativeHeight="251663360" behindDoc="0" locked="0" layoutInCell="1" allowOverlap="1">
             <wp:simplePos x="0" y="0"/>
             <wp:positionH relativeFrom="margin">
               <wp:posOffset>-1270</wp:posOffset>
@@ -4794,10 +4794,10 @@
                     <pic:cNvPicPr/>
                   </pic:nvPicPr>
                   <pic:blipFill>
-                    <a:blip r:embed="rId17" cstate="print">
+                    <a:blip r:embed="rId16" cstate="print">
                       <a:extLst>
                         <a:ext uri="{28A0092B-C50C-407E-A947-70E740481C1C}">
-                          <a14:useLocalDpi xmlns:a14="http://schemas.microsoft.com/office/drawing/2010/main" val="0"/>
+                          <a14:useLocalDpi xmlns:a14="http://schemas.microsoft.com/office/drawing/2010/main" xmlns:wps="http://schemas.microsoft.com/office/word/2010/wordprocessingShape" xmlns:wpi="http://schemas.microsoft.com/office/word/2010/wordprocessingInk" xmlns:wpg="http://schemas.microsoft.com/office/word/2010/wordprocessingGroup" xmlns:w14="http://schemas.microsoft.com/office/word/2010/wordml" xmlns:w="http://schemas.openxmlformats.org/wordprocessingml/2006/main" xmlns:w10="urn:schemas-microsoft-com:office:word" xmlns:wp14="http://schemas.microsoft.com/office/word/2010/wordprocessingDrawing" xmlns:v="urn:schemas-microsoft-com:vml" xmlns:o="urn:schemas-microsoft-com:office:office" xmlns:mc="http://schemas.openxmlformats.org/markup-compatibility/2006" xmlns:wpc="http://schemas.microsoft.com/office/word/2010/wordprocessingCanvas" xmlns="" val="0"/>
                         </a:ext>
                       </a:extLst>
                     </a:blip>
@@ -4844,27 +4844,14 @@
                   <w:r>
                     <w:t xml:space="preserve">Tabla </w:t>
                   </w:r>
-                  <w:r>
-                    <w:fldChar w:fldCharType="begin"/>
-                  </w:r>
-                  <w:r>
-                    <w:instrText xml:space="preserve"> SEQ Tabla \* ARABIC </w:instrText>
-                  </w:r>
-                  <w:r>
-                    <w:fldChar w:fldCharType="separate"/>
-                  </w:r>
-                  <w:r>
-                    <w:rPr>
-                      <w:noProof/>
-                    </w:rPr>
-                    <w:t>1</w:t>
-                  </w:r>
-                  <w:r>
-                    <w:rPr>
-                      <w:noProof/>
-                    </w:rPr>
-                    <w:fldChar w:fldCharType="end"/>
-                  </w:r>
+                  <w:fldSimple w:instr=" SEQ Tabla \* ARABIC ">
+                    <w:r>
+                      <w:rPr>
+                        <w:noProof/>
+                      </w:rPr>
+                      <w:t>1</w:t>
+                    </w:r>
+                  </w:fldSimple>
                   <w:r>
                     <w:t>.</w:t>
                   </w:r>
@@ -4888,7 +4875,7 @@
           <w:lang w:eastAsia="es-ES"/>
         </w:rPr>
         <w:drawing>
-          <wp:anchor distT="0" distB="0" distL="114300" distR="114300" simplePos="0" relativeHeight="251664384" behindDoc="1" locked="0" layoutInCell="1" allowOverlap="1" wp14:anchorId="7AC9AD11" wp14:editId="260163A8">
+          <wp:anchor distT="0" distB="0" distL="114300" distR="114300" simplePos="0" relativeHeight="251664384" behindDoc="1" locked="0" layoutInCell="1" allowOverlap="1">
             <wp:simplePos x="0" y="0"/>
             <wp:positionH relativeFrom="margin">
               <wp:align>right</wp:align>
@@ -4911,10 +4898,10 @@
                     <pic:cNvPicPr/>
                   </pic:nvPicPr>
                   <pic:blipFill>
-                    <a:blip r:embed="rId18" cstate="print">
+                    <a:blip r:embed="rId17" cstate="print">
                       <a:extLst>
                         <a:ext uri="{28A0092B-C50C-407E-A947-70E740481C1C}">
-                          <a14:useLocalDpi xmlns:a14="http://schemas.microsoft.com/office/drawing/2010/main" val="0"/>
+                          <a14:useLocalDpi xmlns:a14="http://schemas.microsoft.com/office/drawing/2010/main" xmlns:wps="http://schemas.microsoft.com/office/word/2010/wordprocessingShape" xmlns:wpi="http://schemas.microsoft.com/office/word/2010/wordprocessingInk" xmlns:wpg="http://schemas.microsoft.com/office/word/2010/wordprocessingGroup" xmlns:w14="http://schemas.microsoft.com/office/word/2010/wordml" xmlns:w="http://schemas.openxmlformats.org/wordprocessingml/2006/main" xmlns:w10="urn:schemas-microsoft-com:office:word" xmlns:wp14="http://schemas.microsoft.com/office/word/2010/wordprocessingDrawing" xmlns:v="urn:schemas-microsoft-com:vml" xmlns:o="urn:schemas-microsoft-com:office:office" xmlns:mc="http://schemas.openxmlformats.org/markup-compatibility/2006" xmlns:wpc="http://schemas.microsoft.com/office/word/2010/wordprocessingCanvas" xmlns="" val="0"/>
                         </a:ext>
                       </a:extLst>
                     </a:blip>
@@ -5406,7 +5393,7 @@
           <w:lang w:eastAsia="es-ES"/>
         </w:rPr>
         <w:drawing>
-          <wp:inline distT="0" distB="0" distL="0" distR="0" wp14:anchorId="1E58EEE3" wp14:editId="54D13F8C">
+          <wp:inline distT="0" distB="0" distL="0" distR="0">
             <wp:extent cx="3336548" cy="1857913"/>
             <wp:effectExtent l="0" t="0" r="0" b="0"/>
             <wp:docPr id="7" name="Imagen 7" descr="C:\Users\raul-sergio\Desktop\Ingeniería Informática.Ingeniería del Software\Cuarto curso\Asignaturas 1º Cuatrimestre\Evolución y Gestión de la Configuración\Trabajo\Parte de Sergio\Sin título.png"/>
@@ -5423,10 +5410,10 @@
                     </pic:cNvPicPr>
                   </pic:nvPicPr>
                   <pic:blipFill>
-                    <a:blip r:embed="rId19">
+                    <a:blip r:embed="rId18" cstate="print">
                       <a:extLst>
                         <a:ext uri="{28A0092B-C50C-407E-A947-70E740481C1C}">
-                          <a14:useLocalDpi xmlns:a14="http://schemas.microsoft.com/office/drawing/2010/main" val="0"/>
+                          <a14:useLocalDpi xmlns:a14="http://schemas.microsoft.com/office/drawing/2010/main" xmlns:wps="http://schemas.microsoft.com/office/word/2010/wordprocessingShape" xmlns:wpi="http://schemas.microsoft.com/office/word/2010/wordprocessingInk" xmlns:wpg="http://schemas.microsoft.com/office/word/2010/wordprocessingGroup" xmlns:w14="http://schemas.microsoft.com/office/word/2010/wordml" xmlns:w="http://schemas.openxmlformats.org/wordprocessingml/2006/main" xmlns:w10="urn:schemas-microsoft-com:office:word" xmlns:wp14="http://schemas.microsoft.com/office/word/2010/wordprocessingDrawing" xmlns:v="urn:schemas-microsoft-com:vml" xmlns:o="urn:schemas-microsoft-com:office:office" xmlns:mc="http://schemas.openxmlformats.org/markup-compatibility/2006" xmlns:wpc="http://schemas.microsoft.com/office/word/2010/wordprocessingCanvas" xmlns="" val="0"/>
                         </a:ext>
                       </a:extLst>
                     </a:blip>
@@ -6063,7 +6050,7 @@
         </w:rPr>
         <w:t xml:space="preserve"> </w:t>
       </w:r>
-      <w:hyperlink r:id="rId20" w:history="1">
+      <w:hyperlink r:id="rId19" w:history="1">
         <w:r>
           <w:rPr>
             <w:rStyle w:val="Hipervnculo"/>
@@ -6108,7 +6095,7 @@
           <w:lang w:eastAsia="es-ES"/>
         </w:rPr>
         <w:drawing>
-          <wp:inline distT="0" distB="0" distL="0" distR="0" wp14:anchorId="7A7FC9D4" wp14:editId="136EC068">
+          <wp:inline distT="0" distB="0" distL="0" distR="0">
             <wp:extent cx="4514850" cy="3709197"/>
             <wp:effectExtent l="0" t="0" r="0" b="5715"/>
             <wp:docPr id="20" name="Imagen 3"/>
@@ -6125,10 +6112,10 @@
                     </pic:cNvPicPr>
                   </pic:nvPicPr>
                   <pic:blipFill>
-                    <a:blip r:embed="rId21" cstate="print">
+                    <a:blip r:embed="rId20" cstate="print">
                       <a:extLst>
                         <a:ext uri="{28A0092B-C50C-407E-A947-70E740481C1C}">
-                          <a14:useLocalDpi xmlns:a14="http://schemas.microsoft.com/office/drawing/2010/main" val="0"/>
+                          <a14:useLocalDpi xmlns:a14="http://schemas.microsoft.com/office/drawing/2010/main" xmlns:wps="http://schemas.microsoft.com/office/word/2010/wordprocessingShape" xmlns:wpi="http://schemas.microsoft.com/office/word/2010/wordprocessingInk" xmlns:wpg="http://schemas.microsoft.com/office/word/2010/wordprocessingGroup" xmlns:w14="http://schemas.microsoft.com/office/word/2010/wordml" xmlns:w="http://schemas.openxmlformats.org/wordprocessingml/2006/main" xmlns:w10="urn:schemas-microsoft-com:office:word" xmlns:wp14="http://schemas.microsoft.com/office/word/2010/wordprocessingDrawing" xmlns:v="urn:schemas-microsoft-com:vml" xmlns:o="urn:schemas-microsoft-com:office:office" xmlns:mc="http://schemas.openxmlformats.org/markup-compatibility/2006" xmlns:wpc="http://schemas.microsoft.com/office/word/2010/wordprocessingCanvas" xmlns="" val="0"/>
                         </a:ext>
                       </a:extLst>
                     </a:blip>
@@ -6274,7 +6261,7 @@
           <w:lang w:eastAsia="es-ES"/>
         </w:rPr>
         <w:drawing>
-          <wp:inline distT="0" distB="0" distL="0" distR="0" wp14:anchorId="0CEE77AB" wp14:editId="3371A5FA">
+          <wp:inline distT="0" distB="0" distL="0" distR="0">
             <wp:extent cx="3266664" cy="4018148"/>
             <wp:effectExtent l="0" t="0" r="0" b="1905"/>
             <wp:docPr id="21" name="Imagen 1"/>
@@ -6291,10 +6278,10 @@
                     </pic:cNvPicPr>
                   </pic:nvPicPr>
                   <pic:blipFill>
-                    <a:blip r:embed="rId22" cstate="print">
+                    <a:blip r:embed="rId21" cstate="print">
                       <a:extLst>
                         <a:ext uri="{28A0092B-C50C-407E-A947-70E740481C1C}">
-                          <a14:useLocalDpi xmlns:a14="http://schemas.microsoft.com/office/drawing/2010/main" val="0"/>
+                          <a14:useLocalDpi xmlns:a14="http://schemas.microsoft.com/office/drawing/2010/main" xmlns:wps="http://schemas.microsoft.com/office/word/2010/wordprocessingShape" xmlns:wpi="http://schemas.microsoft.com/office/word/2010/wordprocessingInk" xmlns:wpg="http://schemas.microsoft.com/office/word/2010/wordprocessingGroup" xmlns:w14="http://schemas.microsoft.com/office/word/2010/wordml" xmlns:w="http://schemas.openxmlformats.org/wordprocessingml/2006/main" xmlns:w10="urn:schemas-microsoft-com:office:word" xmlns:wp14="http://schemas.microsoft.com/office/word/2010/wordprocessingDrawing" xmlns:v="urn:schemas-microsoft-com:vml" xmlns:o="urn:schemas-microsoft-com:office:office" xmlns:mc="http://schemas.openxmlformats.org/markup-compatibility/2006" xmlns:wpc="http://schemas.microsoft.com/office/word/2010/wordprocessingCanvas" xmlns="" val="0"/>
                         </a:ext>
                       </a:extLst>
                     </a:blip>
@@ -6400,7 +6387,7 @@
           <w:lang w:eastAsia="es-ES"/>
         </w:rPr>
         <w:drawing>
-          <wp:inline distT="0" distB="0" distL="0" distR="0" wp14:anchorId="616DE421" wp14:editId="4FD5B927">
+          <wp:inline distT="0" distB="0" distL="0" distR="0">
             <wp:extent cx="2999494" cy="2245912"/>
             <wp:effectExtent l="0" t="0" r="0" b="2540"/>
             <wp:docPr id="22" name="Imagen 2"/>
@@ -6417,10 +6404,10 @@
                     </pic:cNvPicPr>
                   </pic:nvPicPr>
                   <pic:blipFill>
-                    <a:blip r:embed="rId23" cstate="print">
+                    <a:blip r:embed="rId22" cstate="print">
                       <a:extLst>
                         <a:ext uri="{28A0092B-C50C-407E-A947-70E740481C1C}">
-                          <a14:useLocalDpi xmlns:a14="http://schemas.microsoft.com/office/drawing/2010/main" val="0"/>
+                          <a14:useLocalDpi xmlns:a14="http://schemas.microsoft.com/office/drawing/2010/main" xmlns:wps="http://schemas.microsoft.com/office/word/2010/wordprocessingShape" xmlns:wpi="http://schemas.microsoft.com/office/word/2010/wordprocessingInk" xmlns:wpg="http://schemas.microsoft.com/office/word/2010/wordprocessingGroup" xmlns:w14="http://schemas.microsoft.com/office/word/2010/wordml" xmlns:w="http://schemas.openxmlformats.org/wordprocessingml/2006/main" xmlns:w10="urn:schemas-microsoft-com:office:word" xmlns:wp14="http://schemas.microsoft.com/office/word/2010/wordprocessingDrawing" xmlns:v="urn:schemas-microsoft-com:vml" xmlns:o="urn:schemas-microsoft-com:office:office" xmlns:mc="http://schemas.openxmlformats.org/markup-compatibility/2006" xmlns:wpc="http://schemas.microsoft.com/office/word/2010/wordprocessingCanvas" xmlns="" val="0"/>
                         </a:ext>
                       </a:extLst>
                     </a:blip>
@@ -6593,7 +6580,7 @@
           <w:lang w:eastAsia="es-ES"/>
         </w:rPr>
         <w:drawing>
-          <wp:inline distT="0" distB="0" distL="0" distR="0" wp14:anchorId="552CEDF9" wp14:editId="37B25D5F">
+          <wp:inline distT="0" distB="0" distL="0" distR="0">
             <wp:extent cx="3896227" cy="2553419"/>
             <wp:effectExtent l="0" t="0" r="9525" b="0"/>
             <wp:docPr id="23" name="Imagen 6" descr="C:\Users\raul-sergio\Desktop\Sin título.jpg"/>
@@ -6610,10 +6597,10 @@
                     </pic:cNvPicPr>
                   </pic:nvPicPr>
                   <pic:blipFill>
-                    <a:blip r:embed="rId24" cstate="print">
+                    <a:blip r:embed="rId23" cstate="print">
                       <a:extLst>
                         <a:ext uri="{28A0092B-C50C-407E-A947-70E740481C1C}">
-                          <a14:useLocalDpi xmlns:a14="http://schemas.microsoft.com/office/drawing/2010/main" val="0"/>
+                          <a14:useLocalDpi xmlns:a14="http://schemas.microsoft.com/office/drawing/2010/main" xmlns:wps="http://schemas.microsoft.com/office/word/2010/wordprocessingShape" xmlns:wpi="http://schemas.microsoft.com/office/word/2010/wordprocessingInk" xmlns:wpg="http://schemas.microsoft.com/office/word/2010/wordprocessingGroup" xmlns:w14="http://schemas.microsoft.com/office/word/2010/wordml" xmlns:w="http://schemas.openxmlformats.org/wordprocessingml/2006/main" xmlns:w10="urn:schemas-microsoft-com:office:word" xmlns:wp14="http://schemas.microsoft.com/office/word/2010/wordprocessingDrawing" xmlns:v="urn:schemas-microsoft-com:vml" xmlns:o="urn:schemas-microsoft-com:office:office" xmlns:mc="http://schemas.openxmlformats.org/markup-compatibility/2006" xmlns:wpc="http://schemas.microsoft.com/office/word/2010/wordprocessingCanvas" xmlns="" val="0"/>
                         </a:ext>
                       </a:extLst>
                     </a:blip>
@@ -6753,23 +6740,7 @@
           <w:sz w:val="24"/>
           <w:szCs w:val="24"/>
         </w:rPr>
-        <w:t xml:space="preserve"> </w:t>
-      </w:r>
-      <w:proofErr w:type="spellStart"/>
-      <w:r>
-        <w:rPr>
-          <w:sz w:val="24"/>
-          <w:szCs w:val="24"/>
-        </w:rPr>
-        <w:t>y.php</w:t>
-      </w:r>
-      <w:proofErr w:type="spellEnd"/>
-      <w:r>
-        <w:rPr>
-          <w:sz w:val="24"/>
-          <w:szCs w:val="24"/>
-        </w:rPr>
-        <w:t xml:space="preserve"> de un único sitio web completo. </w:t>
+        <w:t xml:space="preserve"> y.php de un único sitio web completo. </w:t>
       </w:r>
     </w:p>
     <w:p>
@@ -6904,7 +6875,7 @@
         </w:rPr>
         <w:lastRenderedPageBreak/>
         <w:drawing>
-          <wp:inline distT="0" distB="0" distL="0" distR="0" wp14:anchorId="50B4DF46" wp14:editId="45E6717F">
+          <wp:inline distT="0" distB="0" distL="0" distR="0">
             <wp:extent cx="2458528" cy="3064403"/>
             <wp:effectExtent l="0" t="0" r="0" b="3175"/>
             <wp:docPr id="24" name="Imagen 8" descr="C:\Users\raul-sergio\Desktop\Captura.PNG"/>
@@ -6921,10 +6892,10 @@
                     </pic:cNvPicPr>
                   </pic:nvPicPr>
                   <pic:blipFill>
-                    <a:blip r:embed="rId25" cstate="print">
+                    <a:blip r:embed="rId24" cstate="print">
                       <a:extLst>
                         <a:ext uri="{28A0092B-C50C-407E-A947-70E740481C1C}">
-                          <a14:useLocalDpi xmlns:a14="http://schemas.microsoft.com/office/drawing/2010/main" val="0"/>
+                          <a14:useLocalDpi xmlns:a14="http://schemas.microsoft.com/office/drawing/2010/main" xmlns:wps="http://schemas.microsoft.com/office/word/2010/wordprocessingShape" xmlns:wpi="http://schemas.microsoft.com/office/word/2010/wordprocessingInk" xmlns:wpg="http://schemas.microsoft.com/office/word/2010/wordprocessingGroup" xmlns:w14="http://schemas.microsoft.com/office/word/2010/wordml" xmlns:w="http://schemas.openxmlformats.org/wordprocessingml/2006/main" xmlns:w10="urn:schemas-microsoft-com:office:word" xmlns:wp14="http://schemas.microsoft.com/office/word/2010/wordprocessingDrawing" xmlns:v="urn:schemas-microsoft-com:vml" xmlns:o="urn:schemas-microsoft-com:office:office" xmlns:mc="http://schemas.openxmlformats.org/markup-compatibility/2006" xmlns:wpc="http://schemas.microsoft.com/office/word/2010/wordprocessingCanvas" xmlns="" val="0"/>
                         </a:ext>
                       </a:extLst>
                     </a:blip>
@@ -7165,23 +7136,7 @@
           <w:sz w:val="24"/>
           <w:szCs w:val="24"/>
         </w:rPr>
-        <w:t xml:space="preserve">Usar un único repositorio nos facilitaría </w:t>
-      </w:r>
-      <w:proofErr w:type="spellStart"/>
-      <w:r>
-        <w:rPr>
-          <w:sz w:val="24"/>
-          <w:szCs w:val="24"/>
-        </w:rPr>
-        <w:t>aun</w:t>
-      </w:r>
-      <w:proofErr w:type="spellEnd"/>
-      <w:r>
-        <w:rPr>
-          <w:sz w:val="24"/>
-          <w:szCs w:val="24"/>
-        </w:rPr>
-        <w:t xml:space="preserve"> más el acceso al código ya que solo tendríamos que hacer </w:t>
+        <w:t xml:space="preserve">Usar un único repositorio nos facilitaría aun más el acceso al código ya que solo tendríamos que hacer </w:t>
       </w:r>
       <w:proofErr w:type="spellStart"/>
       <w:r>
@@ -7279,7 +7234,7 @@
         </w:rPr>
         <w:lastRenderedPageBreak/>
         <w:drawing>
-          <wp:inline distT="0" distB="0" distL="0" distR="0" wp14:anchorId="00E805FE" wp14:editId="603A9799">
+          <wp:inline distT="0" distB="0" distL="0" distR="0">
             <wp:extent cx="5400040" cy="4098925"/>
             <wp:effectExtent l="19050" t="0" r="0" b="0"/>
             <wp:docPr id="2" name="0 Imagen" descr="Sin título.jpg"/>
@@ -7294,7 +7249,7 @@
                     <pic:cNvPicPr/>
                   </pic:nvPicPr>
                   <pic:blipFill>
-                    <a:blip r:embed="rId26" cstate="print"/>
+                    <a:blip r:embed="rId25" cstate="print"/>
                     <a:stretch>
                       <a:fillRect/>
                     </a:stretch>
@@ -7392,6 +7347,7 @@
         <w:jc w:val="both"/>
         <w:rPr>
           <w:b/>
+          <w:color w:val="FF0000"/>
         </w:rPr>
       </w:pPr>
       <w:r>
@@ -7406,6 +7362,19 @@
         </w:rPr>
         <w:t>:</w:t>
       </w:r>
+      <w:r>
+        <w:rPr>
+          <w:b/>
+        </w:rPr>
+        <w:t xml:space="preserve"> </w:t>
+      </w:r>
+      <w:r>
+        <w:rPr>
+          <w:b/>
+          <w:color w:val="FF0000"/>
+        </w:rPr>
+        <w:t>//Cambiarlo, hay que incluir la gestión por ramas</w:t>
+      </w:r>
     </w:p>
     <w:p>
       <w:pPr>
@@ -7470,7 +7439,7 @@
         </w:rPr>
         <w:t xml:space="preserve">Mediante esta URL se puede acceder al repositorio: </w:t>
       </w:r>
-      <w:hyperlink r:id="rId27" w:history="1">
+      <w:hyperlink r:id="rId26" w:history="1">
         <w:r>
           <w:rPr>
             <w:rStyle w:val="Hipervnculo"/>
@@ -8056,7 +8025,23 @@
           <w:sz w:val="24"/>
           <w:szCs w:val="24"/>
         </w:rPr>
-        <w:t xml:space="preserve"> master para que los cambios se apliquen al repositorio remoto y para que todos los miembros del equipo tengan acceso a las modificaciones realizadas.</w:t>
+        <w:t xml:space="preserve"> </w:t>
+      </w:r>
+      <w:proofErr w:type="spellStart"/>
+      <w:r>
+        <w:rPr>
+          <w:sz w:val="24"/>
+          <w:szCs w:val="24"/>
+        </w:rPr>
+        <w:t>master</w:t>
+      </w:r>
+      <w:proofErr w:type="spellEnd"/>
+      <w:r>
+        <w:rPr>
+          <w:sz w:val="24"/>
+          <w:szCs w:val="24"/>
+        </w:rPr>
+        <w:t xml:space="preserve"> para que los cambios se apliquen al repositorio remoto y para que todos los miembros del equipo tengan acceso a las modificaciones realizadas.</w:t>
       </w:r>
     </w:p>
     <w:p>
@@ -8190,57 +8175,23 @@
           <w:sz w:val="24"/>
           <w:szCs w:val="24"/>
         </w:rPr>
-        <w:t xml:space="preserve">, que nos proporciona repositorios públicos y privados de manera que solo los miembros de un repositorio puedan realizar cambios en este. Pero carece de medidas de seguridad o permisos </w:t>
+        <w:t xml:space="preserve">, que nos proporciona repositorios públicos y privados de manera que solo los miembros de un repositorio puedan realizar cambios en este. Pero carece de medidas de seguridad o permisos mas allá de las mencionadas. De este modo hemos utilizado </w:t>
       </w:r>
       <w:proofErr w:type="spellStart"/>
-      <w:proofErr w:type="gramStart"/>
-      <w:r>
-        <w:rPr>
-          <w:sz w:val="24"/>
-          <w:szCs w:val="24"/>
-        </w:rPr>
-        <w:t>mas</w:t>
+      <w:r>
+        <w:rPr>
+          <w:sz w:val="24"/>
+          <w:szCs w:val="24"/>
+        </w:rPr>
+        <w:t>Git</w:t>
       </w:r>
       <w:proofErr w:type="spellEnd"/>
-      <w:proofErr w:type="gramEnd"/>
-      <w:r>
-        <w:rPr>
-          <w:sz w:val="24"/>
-          <w:szCs w:val="24"/>
-        </w:rPr>
-        <w:t xml:space="preserve"> allá de las mencionadas. De este modo hemos utilizado </w:t>
-      </w:r>
-      <w:proofErr w:type="spellStart"/>
-      <w:r>
-        <w:rPr>
-          <w:sz w:val="24"/>
-          <w:szCs w:val="24"/>
-        </w:rPr>
-        <w:t>Git</w:t>
-      </w:r>
-      <w:proofErr w:type="spellEnd"/>
-      <w:r>
-        <w:rPr>
-          <w:sz w:val="24"/>
-          <w:szCs w:val="24"/>
-        </w:rPr>
-        <w:t xml:space="preserve"> de manera habitual intensificando </w:t>
-      </w:r>
-      <w:proofErr w:type="gramStart"/>
-      <w:r>
-        <w:rPr>
-          <w:sz w:val="24"/>
-          <w:szCs w:val="24"/>
-        </w:rPr>
-        <w:t>las comunicación</w:t>
-      </w:r>
-      <w:proofErr w:type="gramEnd"/>
-      <w:r>
-        <w:rPr>
-          <w:sz w:val="24"/>
-          <w:szCs w:val="24"/>
-        </w:rPr>
-        <w:t xml:space="preserve"> entre los miembros del grupo.</w:t>
+      <w:r>
+        <w:rPr>
+          <w:sz w:val="24"/>
+          <w:szCs w:val="24"/>
+        </w:rPr>
+        <w:t xml:space="preserve"> de manera habitual intensificando las comunicación entre los miembros del grupo.</w:t>
       </w:r>
     </w:p>
     <w:p>
@@ -8470,20 +8421,20 @@
         <w:pStyle w:val="Ttulo2"/>
         <w:jc w:val="both"/>
         <w:rPr>
-          <w:color w:val="FF0000"/>
+          <w:color w:val="548DD4" w:themeColor="text2" w:themeTint="99"/>
         </w:rPr>
       </w:pPr>
       <w:bookmarkStart w:id="20" w:name="_Toc438936700"/>
       <w:bookmarkStart w:id="21" w:name="_Toc441705019"/>
       <w:r>
         <w:rPr>
-          <w:color w:val="FF0000"/>
+          <w:color w:val="548DD4" w:themeColor="text2" w:themeTint="99"/>
         </w:rPr>
         <w:t xml:space="preserve">6.3 </w:t>
       </w:r>
       <w:r>
         <w:rPr>
-          <w:color w:val="FF0000"/>
+          <w:color w:val="548DD4" w:themeColor="text2" w:themeTint="99"/>
         </w:rPr>
         <w:t>Gestión del código en relación al conjunto de subsistemas y nomenclatura</w:t>
       </w:r>
@@ -8503,6 +8454,7 @@
       <w:pPr>
         <w:jc w:val="both"/>
         <w:rPr>
+          <w:color w:val="548DD4" w:themeColor="text2" w:themeTint="99"/>
           <w:sz w:val="24"/>
           <w:szCs w:val="24"/>
         </w:rPr>
@@ -8510,6 +8462,7 @@
       <w:r>
         <w:rPr>
           <w:b/>
+          <w:color w:val="548DD4" w:themeColor="text2" w:themeTint="99"/>
           <w:sz w:val="24"/>
           <w:szCs w:val="24"/>
         </w:rPr>
@@ -8517,28 +8470,16 @@
       </w:r>
       <w:r>
         <w:rPr>
-          <w:sz w:val="24"/>
-          <w:szCs w:val="24"/>
-        </w:rPr>
-        <w:t>En el</w:t>
-      </w:r>
-      <w:r>
-        <w:rPr>
-          <w:sz w:val="24"/>
-          <w:szCs w:val="24"/>
-        </w:rPr>
-        <w:t xml:space="preserve"> repositorio</w:t>
-      </w:r>
-      <w:r>
-        <w:rPr>
-          <w:sz w:val="24"/>
-          <w:szCs w:val="24"/>
-        </w:rPr>
-        <w:t xml:space="preserve"> común de integración para todos los subsistemas (</w:t>
+          <w:color w:val="548DD4" w:themeColor="text2" w:themeTint="99"/>
+          <w:sz w:val="24"/>
+          <w:szCs w:val="24"/>
+        </w:rPr>
+        <w:t>En el repositorio común de integración para todos los subsistemas (</w:t>
       </w:r>
       <w:proofErr w:type="spellStart"/>
       <w:r>
         <w:rPr>
+          <w:color w:val="548DD4" w:themeColor="text2" w:themeTint="99"/>
           <w:sz w:val="24"/>
           <w:szCs w:val="24"/>
         </w:rPr>
@@ -8547,6 +8488,7 @@
       <w:proofErr w:type="spellEnd"/>
       <w:r>
         <w:rPr>
+          <w:color w:val="548DD4" w:themeColor="text2" w:themeTint="99"/>
           <w:sz w:val="24"/>
           <w:szCs w:val="24"/>
         </w:rPr>
@@ -8555,6 +8497,7 @@
       <w:proofErr w:type="spellStart"/>
       <w:r>
         <w:rPr>
+          <w:color w:val="548DD4" w:themeColor="text2" w:themeTint="99"/>
           <w:sz w:val="24"/>
           <w:szCs w:val="24"/>
         </w:rPr>
@@ -8563,6 +8506,7 @@
       <w:proofErr w:type="spellEnd"/>
       <w:r>
         <w:rPr>
+          <w:color w:val="548DD4" w:themeColor="text2" w:themeTint="99"/>
           <w:sz w:val="24"/>
           <w:szCs w:val="24"/>
         </w:rPr>
@@ -8571,6 +8515,7 @@
       <w:proofErr w:type="spellStart"/>
       <w:r>
         <w:rPr>
+          <w:color w:val="548DD4" w:themeColor="text2" w:themeTint="99"/>
           <w:sz w:val="24"/>
           <w:szCs w:val="24"/>
         </w:rPr>
@@ -8579,6 +8524,7 @@
       <w:proofErr w:type="spellEnd"/>
       <w:r>
         <w:rPr>
+          <w:color w:val="548DD4" w:themeColor="text2" w:themeTint="99"/>
           <w:sz w:val="24"/>
           <w:szCs w:val="24"/>
         </w:rPr>
@@ -8592,9 +8538,34 @@
         <w:rPr>
           <w:rFonts w:asciiTheme="minorHAnsi" w:hAnsiTheme="minorHAnsi" w:cstheme="minorBidi"/>
           <w:b/>
-          <w:color w:val="auto"/>
-        </w:rPr>
-      </w:pPr>
+          <w:color w:val="548DD4" w:themeColor="text2" w:themeTint="99"/>
+        </w:rPr>
+      </w:pPr>
+    </w:p>
+    <w:p>
+      <w:pPr>
+        <w:pStyle w:val="Default"/>
+        <w:jc w:val="both"/>
+        <w:rPr>
+          <w:rFonts w:asciiTheme="minorHAnsi" w:hAnsiTheme="minorHAnsi" w:cstheme="minorBidi"/>
+          <w:color w:val="548DD4" w:themeColor="text2" w:themeTint="99"/>
+        </w:rPr>
+      </w:pPr>
+      <w:r>
+        <w:rPr>
+          <w:rFonts w:asciiTheme="minorHAnsi" w:hAnsiTheme="minorHAnsi" w:cstheme="minorBidi"/>
+          <w:b/>
+          <w:color w:val="548DD4" w:themeColor="text2" w:themeTint="99"/>
+        </w:rPr>
+        <w:t xml:space="preserve">Implementación: </w:t>
+      </w:r>
+      <w:r>
+        <w:rPr>
+          <w:rFonts w:asciiTheme="minorHAnsi" w:hAnsiTheme="minorHAnsi" w:cstheme="minorBidi"/>
+          <w:color w:val="548DD4" w:themeColor="text2" w:themeTint="99"/>
+        </w:rPr>
+        <w:t>Se creó un repositorio GXX por subsistema de manera que todos los grupos tienen permiso de lectura sobre todos ellos pero sólo el grupo encargado de un subsistema tiene permisos de escritura sobre este.</w:t>
+      </w:r>
     </w:p>
     <w:p>
       <w:pPr>
@@ -8608,17 +8579,55 @@
       <w:r>
         <w:rPr>
           <w:rFonts w:asciiTheme="minorHAnsi" w:hAnsiTheme="minorHAnsi" w:cstheme="minorBidi"/>
-          <w:b/>
-          <w:color w:val="auto"/>
-        </w:rPr>
-        <w:t xml:space="preserve">Implementación: </w:t>
+          <w:color w:val="548DD4" w:themeColor="text2" w:themeTint="99"/>
+        </w:rPr>
+        <w:t xml:space="preserve">También se creó un repositorio de integración común llamado </w:t>
+      </w:r>
+      <w:proofErr w:type="spellStart"/>
+      <w:r>
+        <w:rPr>
+          <w:rFonts w:asciiTheme="minorHAnsi" w:hAnsiTheme="minorHAnsi" w:cstheme="minorBidi"/>
+          <w:color w:val="548DD4" w:themeColor="text2" w:themeTint="99"/>
+        </w:rPr>
+        <w:t>AgoraUS</w:t>
+      </w:r>
+      <w:proofErr w:type="spellEnd"/>
+      <w:r>
+        <w:rPr>
+          <w:rFonts w:asciiTheme="minorHAnsi" w:hAnsiTheme="minorHAnsi" w:cstheme="minorBidi"/>
+          <w:color w:val="548DD4" w:themeColor="text2" w:themeTint="99"/>
+        </w:rPr>
+        <w:t xml:space="preserve"> encargado de alojara todos los subsistemas para su integración.</w:t>
+      </w:r>
+      <w:r>
+        <w:rPr>
+          <w:rFonts w:asciiTheme="minorHAnsi" w:hAnsiTheme="minorHAnsi" w:cstheme="minorBidi"/>
+          <w:color w:val="548DD4" w:themeColor="text2" w:themeTint="99"/>
+        </w:rPr>
+        <w:t xml:space="preserve"> Se puede acceder a él mediante este enlace</w:t>
       </w:r>
       <w:r>
         <w:rPr>
           <w:rFonts w:asciiTheme="minorHAnsi" w:hAnsiTheme="minorHAnsi" w:cstheme="minorBidi"/>
           <w:color w:val="auto"/>
         </w:rPr>
-        <w:t>Se creó un repositorio GXX por subsistema de manera que todos los grupos tienen permiso de lectura sobre todos ellos pero sólo el grupo encargado de un subsistema tiene permisos de escritura sobre este.</w:t>
+        <w:t xml:space="preserve"> </w:t>
+      </w:r>
+      <w:hyperlink r:id="rId27" w:history="1">
+        <w:r>
+          <w:rPr>
+            <w:rStyle w:val="Hipervnculo"/>
+            <w:rFonts w:asciiTheme="minorHAnsi" w:hAnsiTheme="minorHAnsi" w:cstheme="minorBidi"/>
+          </w:rPr>
+          <w:t>https://github.com/AgoraUS1516/AgoraUS</w:t>
+        </w:r>
+      </w:hyperlink>
+      <w:r>
+        <w:rPr>
+          <w:rFonts w:asciiTheme="minorHAnsi" w:hAnsiTheme="minorHAnsi" w:cstheme="minorBidi"/>
+          <w:color w:val="548DD4" w:themeColor="text2" w:themeTint="99"/>
+        </w:rPr>
+        <w:t>.</w:t>
       </w:r>
     </w:p>
     <w:p>
@@ -8630,105 +8639,56 @@
           <w:color w:val="auto"/>
         </w:rPr>
       </w:pPr>
-      <w:r>
+    </w:p>
+    <w:p>
+      <w:pPr>
+        <w:pStyle w:val="Default"/>
+        <w:jc w:val="both"/>
+        <w:rPr>
+          <w:rFonts w:asciiTheme="minorHAnsi" w:hAnsiTheme="minorHAnsi" w:cstheme="minorBidi"/>
+          <w:color w:val="548DD4" w:themeColor="text2" w:themeTint="99"/>
+        </w:rPr>
+      </w:pPr>
+      <w:r>
+        <w:rPr>
+          <w:rFonts w:asciiTheme="minorHAnsi" w:hAnsiTheme="minorHAnsi" w:cstheme="minorBidi"/>
+          <w:b/>
+          <w:color w:val="548DD4" w:themeColor="text2" w:themeTint="99"/>
+        </w:rPr>
+        <w:t xml:space="preserve">Lecciones aprendidas: </w:t>
+      </w:r>
+      <w:r>
+        <w:rPr>
+          <w:rFonts w:asciiTheme="minorHAnsi" w:hAnsiTheme="minorHAnsi" w:cstheme="minorBidi"/>
+          <w:color w:val="548DD4" w:themeColor="text2" w:themeTint="99"/>
+        </w:rPr>
+        <w:t>Debido a esta organización siempre hemos tenido acceso a todo el proyecto y con la seguridad de que sólo el grupo encargado de un subsistema en concreto puede realizar modificaciones sobre este. También la nomenclatura elegida ha hecho más ágil el acceso a las distintas partes del proyecto.</w:t>
+      </w:r>
+    </w:p>
+    <w:p>
+      <w:pPr>
+        <w:pStyle w:val="Default"/>
+        <w:jc w:val="both"/>
         <w:rPr>
           <w:rFonts w:asciiTheme="minorHAnsi" w:hAnsiTheme="minorHAnsi" w:cstheme="minorBidi"/>
           <w:color w:val="auto"/>
         </w:rPr>
-        <w:t xml:space="preserve">También se creó un repositorio de integración común llamado </w:t>
-      </w:r>
-      <w:proofErr w:type="spellStart"/>
-      <w:r>
+      </w:pPr>
+    </w:p>
+    <w:p>
+      <w:pPr>
+        <w:pStyle w:val="Default"/>
+        <w:jc w:val="both"/>
         <w:rPr>
           <w:rFonts w:asciiTheme="minorHAnsi" w:hAnsiTheme="minorHAnsi" w:cstheme="minorBidi"/>
-          <w:color w:val="auto"/>
-        </w:rPr>
-        <w:t>AgoraUS</w:t>
-      </w:r>
-      <w:proofErr w:type="spellEnd"/>
-      <w:r>
-        <w:rPr>
-          <w:rFonts w:asciiTheme="minorHAnsi" w:hAnsiTheme="minorHAnsi" w:cstheme="minorBidi"/>
-          <w:color w:val="auto"/>
-        </w:rPr>
-        <w:t xml:space="preserve"> encargado de </w:t>
-      </w:r>
-      <w:proofErr w:type="spellStart"/>
-      <w:r>
-        <w:rPr>
-          <w:rFonts w:asciiTheme="minorHAnsi" w:hAnsiTheme="minorHAnsi" w:cstheme="minorBidi"/>
-          <w:color w:val="auto"/>
-        </w:rPr>
-        <w:t>alojara</w:t>
-      </w:r>
-      <w:proofErr w:type="spellEnd"/>
-      <w:r>
-        <w:rPr>
-          <w:rFonts w:asciiTheme="minorHAnsi" w:hAnsiTheme="minorHAnsi" w:cstheme="minorBidi"/>
-          <w:color w:val="auto"/>
-        </w:rPr>
-        <w:t xml:space="preserve"> todos los subsistemas para su integración.</w:t>
-      </w:r>
-    </w:p>
-    <w:p>
-      <w:pPr>
-        <w:pStyle w:val="Default"/>
-        <w:jc w:val="both"/>
-        <w:rPr>
-          <w:rFonts w:asciiTheme="minorHAnsi" w:hAnsiTheme="minorHAnsi" w:cstheme="minorBidi"/>
-          <w:color w:val="auto"/>
-        </w:rPr>
-      </w:pPr>
-    </w:p>
-    <w:p>
-      <w:pPr>
-        <w:pStyle w:val="Default"/>
-        <w:jc w:val="both"/>
-        <w:rPr>
-          <w:rFonts w:asciiTheme="minorHAnsi" w:hAnsiTheme="minorHAnsi" w:cstheme="minorBidi"/>
-          <w:color w:val="auto"/>
+          <w:color w:val="548DD4" w:themeColor="text2" w:themeTint="99"/>
         </w:rPr>
       </w:pPr>
       <w:r>
         <w:rPr>
           <w:rFonts w:asciiTheme="minorHAnsi" w:hAnsiTheme="minorHAnsi" w:cstheme="minorBidi"/>
           <w:b/>
-          <w:color w:val="auto"/>
-        </w:rPr>
-        <w:t xml:space="preserve">Lecciones aprendidas: </w:t>
-      </w:r>
-      <w:r>
-        <w:rPr>
-          <w:rFonts w:asciiTheme="minorHAnsi" w:hAnsiTheme="minorHAnsi" w:cstheme="minorBidi"/>
-          <w:color w:val="auto"/>
-        </w:rPr>
-        <w:t>Debido a esta organización siempre hemos tenido acceso a todo el proyecto y con la seguridad de que sólo el grupo encargado de un subsistema en concreto puede realizar modificaciones sobre este. También la nomenclatura elegida ha hecho más ágil el acceso a las distintas partes del proyecto.</w:t>
-      </w:r>
-    </w:p>
-    <w:p>
-      <w:pPr>
-        <w:pStyle w:val="Default"/>
-        <w:jc w:val="both"/>
-        <w:rPr>
-          <w:rFonts w:asciiTheme="minorHAnsi" w:hAnsiTheme="minorHAnsi" w:cstheme="minorBidi"/>
-          <w:color w:val="auto"/>
-        </w:rPr>
-      </w:pPr>
-    </w:p>
-    <w:p>
-      <w:pPr>
-        <w:pStyle w:val="Default"/>
-        <w:jc w:val="both"/>
-        <w:rPr>
-          <w:rFonts w:asciiTheme="minorHAnsi" w:hAnsiTheme="minorHAnsi" w:cstheme="minorBidi"/>
-          <w:color w:val="auto"/>
-        </w:rPr>
-      </w:pPr>
-      <w:r>
-        <w:rPr>
-          <w:rFonts w:asciiTheme="minorHAnsi" w:hAnsiTheme="minorHAnsi" w:cstheme="minorBidi"/>
-          <w:b/>
-          <w:color w:val="auto"/>
+          <w:color w:val="548DD4" w:themeColor="text2" w:themeTint="99"/>
         </w:rPr>
         <w:t xml:space="preserve">Ejercicio: </w:t>
       </w:r>
@@ -8743,25 +8703,30 @@
         <w:jc w:val="both"/>
         <w:rPr>
           <w:rFonts w:asciiTheme="minorHAnsi" w:hAnsiTheme="minorHAnsi" w:cstheme="minorBidi"/>
-          <w:color w:val="auto"/>
+          <w:color w:val="548DD4" w:themeColor="text2" w:themeTint="99"/>
         </w:rPr>
       </w:pPr>
       <w:r>
         <w:rPr>
           <w:rFonts w:asciiTheme="minorHAnsi" w:hAnsiTheme="minorHAnsi" w:cstheme="minorBidi"/>
-          <w:color w:val="auto"/>
-        </w:rPr>
-        <w:t>Enunciado: Un miembro del grupo es el encargado de revisar el subsistema ya modificado y pasarlo al entorno de integración. Además le falta una última tarea para la que necesita acceder al subsistema del grupo 5. ¿A qué repositorio debe acceder para obtener el subsistema que necesita? Cómo debe actuar para realizar todo esto</w:t>
-      </w:r>
-      <w:proofErr w:type="gramStart"/>
+          <w:color w:val="548DD4" w:themeColor="text2" w:themeTint="99"/>
+        </w:rPr>
+        <w:t xml:space="preserve">Enunciado: Un miembro del grupo es el encargado de revisar el subsistema </w:t>
+      </w:r>
       <w:r>
         <w:rPr>
           <w:rFonts w:asciiTheme="minorHAnsi" w:hAnsiTheme="minorHAnsi" w:cstheme="minorBidi"/>
-          <w:color w:val="auto"/>
-        </w:rPr>
-        <w:t>?</w:t>
-      </w:r>
-      <w:proofErr w:type="gramEnd"/>
+          <w:color w:val="548DD4" w:themeColor="text2" w:themeTint="99"/>
+        </w:rPr>
+        <w:t xml:space="preserve">de autenticación </w:t>
+      </w:r>
+      <w:r>
+        <w:rPr>
+          <w:rFonts w:asciiTheme="minorHAnsi" w:hAnsiTheme="minorHAnsi" w:cstheme="minorBidi"/>
+          <w:color w:val="548DD4" w:themeColor="text2" w:themeTint="99"/>
+        </w:rPr>
+        <w:t>ya modificado y pasarlo al entorno de integración. Además le falta una última tarea para la que necesita acceder al subsistema del grupo 5. ¿A qué repositorio debe acceder para obtener el subsistema que necesita? Cómo debe actuar para realizar todo esto?</w:t>
+      </w:r>
     </w:p>
     <w:p>
       <w:pPr>
@@ -8773,21 +8738,107 @@
         <w:jc w:val="both"/>
         <w:rPr>
           <w:rFonts w:asciiTheme="minorHAnsi" w:hAnsiTheme="minorHAnsi" w:cstheme="minorBidi"/>
-          <w:color w:val="auto"/>
+          <w:color w:val="548DD4" w:themeColor="text2" w:themeTint="99"/>
         </w:rPr>
       </w:pPr>
       <w:r>
         <w:rPr>
           <w:rFonts w:asciiTheme="minorHAnsi" w:hAnsiTheme="minorHAnsi" w:cstheme="minorBidi"/>
-          <w:color w:val="auto"/>
-        </w:rPr>
-        <w:t xml:space="preserve">Solución: En primer lugar tendría que obtener el subsistema que necesita del repositorio G05 para realizar la última tarea y la revisión final del subsistema. Una vez hecho todo esto tendrá que introducir el proyecto en el repositorio de integración </w:t>
+          <w:color w:val="548DD4" w:themeColor="text2" w:themeTint="99"/>
+        </w:rPr>
+        <w:t>Solución: En primer lugar tendría que obtener el subsistema que necesita del repositorio G05 para realizar la última tarea y la revisión final del subsistema.</w:t>
+      </w:r>
+      <w:r>
+        <w:rPr>
+          <w:rFonts w:asciiTheme="minorHAnsi" w:hAnsiTheme="minorHAnsi" w:cstheme="minorBidi"/>
+          <w:color w:val="548DD4" w:themeColor="text2" w:themeTint="99"/>
+        </w:rPr>
+        <w:t xml:space="preserve"> Para ello</w:t>
+      </w:r>
+      <w:r>
+        <w:rPr>
+          <w:rFonts w:asciiTheme="minorHAnsi" w:hAnsiTheme="minorHAnsi" w:cstheme="minorBidi"/>
+          <w:color w:val="548DD4" w:themeColor="text2" w:themeTint="99"/>
+        </w:rPr>
+        <w:t xml:space="preserve"> tendrá que clonar en su equipo el repositorio G05 (mediante </w:t>
       </w:r>
       <w:proofErr w:type="spellStart"/>
       <w:r>
         <w:rPr>
           <w:rFonts w:asciiTheme="minorHAnsi" w:hAnsiTheme="minorHAnsi" w:cstheme="minorBidi"/>
-          <w:color w:val="auto"/>
+          <w:color w:val="548DD4" w:themeColor="text2" w:themeTint="99"/>
+        </w:rPr>
+        <w:t>git</w:t>
+      </w:r>
+      <w:proofErr w:type="spellEnd"/>
+      <w:r>
+        <w:rPr>
+          <w:rFonts w:asciiTheme="minorHAnsi" w:hAnsiTheme="minorHAnsi" w:cstheme="minorBidi"/>
+          <w:color w:val="548DD4" w:themeColor="text2" w:themeTint="99"/>
+        </w:rPr>
+        <w:t xml:space="preserve"> clone) para tener acceso a la última versión del subsistema</w:t>
+      </w:r>
+      <w:r>
+        <w:rPr>
+          <w:rFonts w:asciiTheme="minorHAnsi" w:hAnsiTheme="minorHAnsi" w:cstheme="minorBidi"/>
+          <w:color w:val="548DD4" w:themeColor="text2" w:themeTint="99"/>
+        </w:rPr>
+        <w:t>.</w:t>
+      </w:r>
+      <w:r>
+        <w:rPr>
+          <w:rFonts w:asciiTheme="minorHAnsi" w:hAnsiTheme="minorHAnsi" w:cstheme="minorBidi"/>
+          <w:color w:val="548DD4" w:themeColor="text2" w:themeTint="99"/>
+        </w:rPr>
+        <w:t xml:space="preserve"> </w:t>
+      </w:r>
+      <w:r>
+        <w:rPr>
+          <w:rFonts w:asciiTheme="minorHAnsi" w:hAnsiTheme="minorHAnsi" w:cstheme="minorBidi"/>
+          <w:color w:val="548DD4" w:themeColor="text2" w:themeTint="99"/>
+        </w:rPr>
+        <w:t xml:space="preserve">Posteriormente realizará la tarea correctamente gracias a la información que necesitaba. </w:t>
+      </w:r>
+      <w:r>
+        <w:rPr>
+          <w:rFonts w:asciiTheme="minorHAnsi" w:hAnsiTheme="minorHAnsi" w:cstheme="minorBidi"/>
+          <w:color w:val="548DD4" w:themeColor="text2" w:themeTint="99"/>
+        </w:rPr>
+        <w:t xml:space="preserve">Una vez hecho todo esto tendrá que introducir el proyecto en el repositorio de integración </w:t>
+      </w:r>
+      <w:proofErr w:type="spellStart"/>
+      <w:r>
+        <w:rPr>
+          <w:rFonts w:asciiTheme="minorHAnsi" w:hAnsiTheme="minorHAnsi" w:cstheme="minorBidi"/>
+          <w:color w:val="548DD4" w:themeColor="text2" w:themeTint="99"/>
+        </w:rPr>
+        <w:t>AgoraUS.</w:t>
+      </w:r>
+      <w:proofErr w:type="spellEnd"/>
+    </w:p>
+    <w:p>
+      <w:pPr>
+        <w:pStyle w:val="Default"/>
+        <w:ind w:left="720"/>
+        <w:jc w:val="both"/>
+        <w:rPr>
+          <w:rFonts w:asciiTheme="minorHAnsi" w:hAnsiTheme="minorHAnsi" w:cstheme="minorBidi"/>
+          <w:color w:val="548DD4" w:themeColor="text2" w:themeTint="99"/>
+        </w:rPr>
+      </w:pPr>
+      <w:r>
+        <w:rPr>
+          <w:rFonts w:asciiTheme="minorHAnsi" w:hAnsiTheme="minorHAnsi" w:cstheme="minorBidi"/>
+          <w:color w:val="548DD4" w:themeColor="text2" w:themeTint="99"/>
+        </w:rPr>
+        <w:lastRenderedPageBreak/>
+        <w:t xml:space="preserve">Para ello clonará el repositorio </w:t>
+      </w:r>
+      <w:proofErr w:type="spellStart"/>
+      <w:r>
+        <w:rPr>
+          <w:rFonts w:asciiTheme="minorHAnsi" w:hAnsiTheme="minorHAnsi" w:cstheme="minorBidi"/>
+          <w:color w:val="548DD4" w:themeColor="text2" w:themeTint="99"/>
         </w:rPr>
         <w:t>AgoraUS</w:t>
       </w:r>
@@ -8795,7 +8846,183 @@
       <w:r>
         <w:rPr>
           <w:rFonts w:asciiTheme="minorHAnsi" w:hAnsiTheme="minorHAnsi" w:cstheme="minorBidi"/>
-          <w:color w:val="auto"/>
+          <w:color w:val="548DD4" w:themeColor="text2" w:themeTint="99"/>
+        </w:rPr>
+        <w:t xml:space="preserve"> en su equipo, posteriormente incluirá el subsistema de Autenticación en la rama máster del repositorio. Cuando hayamos realizado todo esto correctamente deberá hacer </w:t>
+      </w:r>
+      <w:proofErr w:type="spellStart"/>
+      <w:r>
+        <w:rPr>
+          <w:rFonts w:asciiTheme="minorHAnsi" w:hAnsiTheme="minorHAnsi" w:cstheme="minorBidi"/>
+          <w:color w:val="548DD4" w:themeColor="text2" w:themeTint="99"/>
+        </w:rPr>
+        <w:t>commit</w:t>
+      </w:r>
+      <w:proofErr w:type="spellEnd"/>
+      <w:r>
+        <w:rPr>
+          <w:rFonts w:asciiTheme="minorHAnsi" w:hAnsiTheme="minorHAnsi" w:cstheme="minorBidi"/>
+          <w:color w:val="548DD4" w:themeColor="text2" w:themeTint="99"/>
+        </w:rPr>
+        <w:t xml:space="preserve"> (mediante </w:t>
+      </w:r>
+      <w:proofErr w:type="spellStart"/>
+      <w:r>
+        <w:rPr>
+          <w:rFonts w:asciiTheme="minorHAnsi" w:hAnsiTheme="minorHAnsi" w:cstheme="minorBidi"/>
+          <w:color w:val="548DD4" w:themeColor="text2" w:themeTint="99"/>
+        </w:rPr>
+        <w:t>git</w:t>
+      </w:r>
+      <w:proofErr w:type="spellEnd"/>
+      <w:r>
+        <w:rPr>
+          <w:rFonts w:asciiTheme="minorHAnsi" w:hAnsiTheme="minorHAnsi" w:cstheme="minorBidi"/>
+          <w:color w:val="548DD4" w:themeColor="text2" w:themeTint="99"/>
+        </w:rPr>
+        <w:t xml:space="preserve"> </w:t>
+      </w:r>
+      <w:proofErr w:type="spellStart"/>
+      <w:r>
+        <w:rPr>
+          <w:rFonts w:asciiTheme="minorHAnsi" w:hAnsiTheme="minorHAnsi" w:cstheme="minorBidi"/>
+          <w:color w:val="548DD4" w:themeColor="text2" w:themeTint="99"/>
+        </w:rPr>
+        <w:t>add</w:t>
+      </w:r>
+      <w:proofErr w:type="spellEnd"/>
+      <w:r>
+        <w:rPr>
+          <w:rFonts w:asciiTheme="minorHAnsi" w:hAnsiTheme="minorHAnsi" w:cstheme="minorBidi"/>
+          <w:color w:val="548DD4" w:themeColor="text2" w:themeTint="99"/>
+        </w:rPr>
+        <w:t xml:space="preserve"> -A y </w:t>
+      </w:r>
+      <w:proofErr w:type="spellStart"/>
+      <w:r>
+        <w:rPr>
+          <w:rFonts w:asciiTheme="minorHAnsi" w:hAnsiTheme="minorHAnsi" w:cstheme="minorBidi"/>
+          <w:color w:val="548DD4" w:themeColor="text2" w:themeTint="99"/>
+        </w:rPr>
+        <w:t>git</w:t>
+      </w:r>
+      <w:proofErr w:type="spellEnd"/>
+      <w:r>
+        <w:rPr>
+          <w:rFonts w:asciiTheme="minorHAnsi" w:hAnsiTheme="minorHAnsi" w:cstheme="minorBidi"/>
+          <w:color w:val="548DD4" w:themeColor="text2" w:themeTint="99"/>
+        </w:rPr>
+        <w:t xml:space="preserve"> </w:t>
+      </w:r>
+      <w:proofErr w:type="spellStart"/>
+      <w:r>
+        <w:rPr>
+          <w:rFonts w:asciiTheme="minorHAnsi" w:hAnsiTheme="minorHAnsi" w:cstheme="minorBidi"/>
+          <w:color w:val="548DD4" w:themeColor="text2" w:themeTint="99"/>
+        </w:rPr>
+        <w:t>commit</w:t>
+      </w:r>
+      <w:proofErr w:type="spellEnd"/>
+      <w:r>
+        <w:rPr>
+          <w:rFonts w:asciiTheme="minorHAnsi" w:hAnsiTheme="minorHAnsi" w:cstheme="minorBidi"/>
+          <w:color w:val="548DD4" w:themeColor="text2" w:themeTint="99"/>
+        </w:rPr>
+        <w:t xml:space="preserve"> -a) y posteriormente </w:t>
+      </w:r>
+      <w:proofErr w:type="spellStart"/>
+      <w:r>
+        <w:rPr>
+          <w:rFonts w:asciiTheme="minorHAnsi" w:hAnsiTheme="minorHAnsi" w:cstheme="minorBidi"/>
+          <w:color w:val="548DD4" w:themeColor="text2" w:themeTint="99"/>
+        </w:rPr>
+        <w:t>push</w:t>
+      </w:r>
+      <w:proofErr w:type="spellEnd"/>
+      <w:r>
+        <w:rPr>
+          <w:rFonts w:asciiTheme="minorHAnsi" w:hAnsiTheme="minorHAnsi" w:cstheme="minorBidi"/>
+          <w:color w:val="548DD4" w:themeColor="text2" w:themeTint="99"/>
+        </w:rPr>
+        <w:t xml:space="preserve"> (</w:t>
+      </w:r>
+      <w:proofErr w:type="spellStart"/>
+      <w:r>
+        <w:rPr>
+          <w:rFonts w:asciiTheme="minorHAnsi" w:hAnsiTheme="minorHAnsi" w:cstheme="minorBidi"/>
+          <w:color w:val="548DD4" w:themeColor="text2" w:themeTint="99"/>
+        </w:rPr>
+        <w:t>git</w:t>
+      </w:r>
+      <w:proofErr w:type="spellEnd"/>
+      <w:r>
+        <w:rPr>
+          <w:rFonts w:asciiTheme="minorHAnsi" w:hAnsiTheme="minorHAnsi" w:cstheme="minorBidi"/>
+          <w:color w:val="548DD4" w:themeColor="text2" w:themeTint="99"/>
+        </w:rPr>
+        <w:t xml:space="preserve"> </w:t>
+      </w:r>
+      <w:proofErr w:type="spellStart"/>
+      <w:r>
+        <w:rPr>
+          <w:rFonts w:asciiTheme="minorHAnsi" w:hAnsiTheme="minorHAnsi" w:cstheme="minorBidi"/>
+          <w:color w:val="548DD4" w:themeColor="text2" w:themeTint="99"/>
+        </w:rPr>
+        <w:t>push</w:t>
+      </w:r>
+      <w:proofErr w:type="spellEnd"/>
+      <w:r>
+        <w:rPr>
+          <w:rFonts w:asciiTheme="minorHAnsi" w:hAnsiTheme="minorHAnsi" w:cstheme="minorBidi"/>
+          <w:color w:val="548DD4" w:themeColor="text2" w:themeTint="99"/>
+        </w:rPr>
+        <w:t xml:space="preserve"> </w:t>
+      </w:r>
+      <w:proofErr w:type="spellStart"/>
+      <w:r>
+        <w:rPr>
+          <w:rFonts w:asciiTheme="minorHAnsi" w:hAnsiTheme="minorHAnsi" w:cstheme="minorBidi"/>
+          <w:color w:val="548DD4" w:themeColor="text2" w:themeTint="99"/>
+        </w:rPr>
+        <w:t>origin</w:t>
+      </w:r>
+      <w:proofErr w:type="spellEnd"/>
+      <w:r>
+        <w:rPr>
+          <w:rFonts w:asciiTheme="minorHAnsi" w:hAnsiTheme="minorHAnsi" w:cstheme="minorBidi"/>
+          <w:color w:val="548DD4" w:themeColor="text2" w:themeTint="99"/>
+        </w:rPr>
+        <w:t xml:space="preserve"> </w:t>
+      </w:r>
+      <w:proofErr w:type="spellStart"/>
+      <w:r>
+        <w:rPr>
+          <w:rFonts w:asciiTheme="minorHAnsi" w:hAnsiTheme="minorHAnsi" w:cstheme="minorBidi"/>
+          <w:color w:val="548DD4" w:themeColor="text2" w:themeTint="99"/>
+        </w:rPr>
+        <w:t>master</w:t>
+      </w:r>
+      <w:proofErr w:type="spellEnd"/>
+      <w:r>
+        <w:rPr>
+          <w:rFonts w:asciiTheme="minorHAnsi" w:hAnsiTheme="minorHAnsi" w:cstheme="minorBidi"/>
+          <w:color w:val="548DD4" w:themeColor="text2" w:themeTint="99"/>
+        </w:rPr>
+        <w:t xml:space="preserve">) para que el subsistema quede correctamente alojado en el repositorio remoto </w:t>
+      </w:r>
+      <w:proofErr w:type="spellStart"/>
+      <w:r>
+        <w:rPr>
+          <w:rFonts w:asciiTheme="minorHAnsi" w:hAnsiTheme="minorHAnsi" w:cstheme="minorBidi"/>
+          <w:color w:val="548DD4" w:themeColor="text2" w:themeTint="99"/>
+        </w:rPr>
+        <w:t>AgoraUS</w:t>
+      </w:r>
+      <w:proofErr w:type="spellEnd"/>
+      <w:r>
+        <w:rPr>
+          <w:rFonts w:asciiTheme="minorHAnsi" w:hAnsiTheme="minorHAnsi" w:cstheme="minorBidi"/>
+          <w:color w:val="548DD4" w:themeColor="text2" w:themeTint="99"/>
         </w:rPr>
         <w:t>.</w:t>
       </w:r>
@@ -8805,7 +9032,7 @@
         <w:pStyle w:val="Default"/>
         <w:rPr>
           <w:rFonts w:asciiTheme="minorHAnsi" w:hAnsiTheme="minorHAnsi" w:cstheme="minorBidi"/>
-          <w:color w:val="auto"/>
+          <w:color w:val="548DD4" w:themeColor="text2" w:themeTint="99"/>
         </w:rPr>
       </w:pPr>
     </w:p>
@@ -8822,19 +9049,32 @@
           <w:ilvl w:val="1"/>
           <w:numId w:val="22"/>
         </w:numPr>
+        <w:rPr>
+          <w:color w:val="548DD4" w:themeColor="text2" w:themeTint="99"/>
+        </w:rPr>
       </w:pPr>
       <w:bookmarkStart w:id="23" w:name="_Toc441705020"/>
       <w:r>
+        <w:rPr>
+          <w:color w:val="548DD4" w:themeColor="text2" w:themeTint="99"/>
+        </w:rPr>
         <w:t>Gestión de conflictos</w:t>
       </w:r>
       <w:bookmarkEnd w:id="22"/>
       <w:bookmarkEnd w:id="23"/>
     </w:p>
-    <w:p/>
-    <w:p>
-      <w:pPr>
-        <w:jc w:val="both"/>
-        <w:rPr>
+    <w:p>
+      <w:pPr>
+        <w:rPr>
+          <w:color w:val="548DD4" w:themeColor="text2" w:themeTint="99"/>
+        </w:rPr>
+      </w:pPr>
+    </w:p>
+    <w:p>
+      <w:pPr>
+        <w:jc w:val="both"/>
+        <w:rPr>
+          <w:color w:val="548DD4" w:themeColor="text2" w:themeTint="99"/>
           <w:sz w:val="24"/>
           <w:szCs w:val="24"/>
         </w:rPr>
@@ -8842,13 +9082,24 @@
       <w:r>
         <w:rPr>
           <w:b/>
-          <w:sz w:val="24"/>
-          <w:szCs w:val="24"/>
-        </w:rPr>
-        <w:t xml:space="preserve">Abstracción: </w:t>
-      </w:r>
-      <w:r>
-        <w:rPr>
+          <w:color w:val="548DD4" w:themeColor="text2" w:themeTint="99"/>
+          <w:sz w:val="24"/>
+          <w:szCs w:val="24"/>
+        </w:rPr>
+        <w:t>Introducción:</w:t>
+      </w:r>
+      <w:r>
+        <w:rPr>
+          <w:b/>
+          <w:color w:val="548DD4" w:themeColor="text2" w:themeTint="99"/>
+          <w:sz w:val="24"/>
+          <w:szCs w:val="24"/>
+        </w:rPr>
+        <w:t xml:space="preserve"> </w:t>
+      </w:r>
+      <w:r>
+        <w:rPr>
+          <w:color w:val="548DD4" w:themeColor="text2" w:themeTint="99"/>
           <w:sz w:val="24"/>
           <w:szCs w:val="24"/>
         </w:rPr>
@@ -8857,9 +9108,11 @@
     </w:p>
     <w:p>
       <w:pPr>
+        <w:ind w:firstLine="708"/>
         <w:jc w:val="both"/>
         <w:rPr>
           <w:b/>
+          <w:color w:val="548DD4" w:themeColor="text2" w:themeTint="99"/>
           <w:sz w:val="24"/>
           <w:szCs w:val="24"/>
         </w:rPr>
@@ -8870,6 +9123,7 @@
         <w:ind w:firstLine="1"/>
         <w:jc w:val="both"/>
         <w:rPr>
+          <w:color w:val="548DD4" w:themeColor="text2" w:themeTint="99"/>
           <w:sz w:val="24"/>
           <w:szCs w:val="24"/>
         </w:rPr>
@@ -8877,6 +9131,7 @@
       <w:r>
         <w:rPr>
           <w:b/>
+          <w:color w:val="548DD4" w:themeColor="text2" w:themeTint="99"/>
           <w:sz w:val="24"/>
           <w:szCs w:val="24"/>
         </w:rPr>
@@ -8884,6 +9139,7 @@
       </w:r>
       <w:r>
         <w:rPr>
+          <w:color w:val="548DD4" w:themeColor="text2" w:themeTint="99"/>
           <w:sz w:val="24"/>
           <w:szCs w:val="24"/>
         </w:rPr>
@@ -8892,6 +9148,7 @@
       <w:proofErr w:type="spellStart"/>
       <w:r>
         <w:rPr>
+          <w:color w:val="548DD4" w:themeColor="text2" w:themeTint="99"/>
           <w:sz w:val="24"/>
           <w:szCs w:val="24"/>
         </w:rPr>
@@ -8900,6 +9157,7 @@
       <w:proofErr w:type="spellEnd"/>
       <w:r>
         <w:rPr>
+          <w:color w:val="548DD4" w:themeColor="text2" w:themeTint="99"/>
           <w:sz w:val="24"/>
           <w:szCs w:val="24"/>
         </w:rPr>
@@ -8908,6 +9166,7 @@
       <w:proofErr w:type="spellStart"/>
       <w:r>
         <w:rPr>
+          <w:color w:val="548DD4" w:themeColor="text2" w:themeTint="99"/>
           <w:sz w:val="24"/>
           <w:szCs w:val="24"/>
         </w:rPr>
@@ -8916,6 +9175,7 @@
       <w:proofErr w:type="spellEnd"/>
       <w:r>
         <w:rPr>
+          <w:color w:val="548DD4" w:themeColor="text2" w:themeTint="99"/>
           <w:sz w:val="24"/>
           <w:szCs w:val="24"/>
         </w:rPr>
@@ -8924,6 +9184,7 @@
       <w:proofErr w:type="spellStart"/>
       <w:r>
         <w:rPr>
+          <w:color w:val="548DD4" w:themeColor="text2" w:themeTint="99"/>
           <w:sz w:val="24"/>
           <w:szCs w:val="24"/>
         </w:rPr>
@@ -8932,6 +9193,7 @@
       <w:proofErr w:type="spellEnd"/>
       <w:r>
         <w:rPr>
+          <w:color w:val="548DD4" w:themeColor="text2" w:themeTint="99"/>
           <w:sz w:val="24"/>
           <w:szCs w:val="24"/>
         </w:rPr>
@@ -8943,6 +9205,7 @@
         <w:ind w:firstLine="1"/>
         <w:jc w:val="both"/>
         <w:rPr>
+          <w:color w:val="548DD4" w:themeColor="text2" w:themeTint="99"/>
           <w:sz w:val="24"/>
           <w:szCs w:val="24"/>
         </w:rPr>
@@ -8953,6 +9216,7 @@
         <w:ind w:firstLine="1"/>
         <w:jc w:val="both"/>
         <w:rPr>
+          <w:color w:val="548DD4" w:themeColor="text2" w:themeTint="99"/>
           <w:sz w:val="24"/>
           <w:szCs w:val="24"/>
         </w:rPr>
@@ -8960,6 +9224,7 @@
       <w:r>
         <w:rPr>
           <w:b/>
+          <w:color w:val="548DD4" w:themeColor="text2" w:themeTint="99"/>
           <w:sz w:val="24"/>
           <w:szCs w:val="24"/>
         </w:rPr>
@@ -8967,6 +9232,7 @@
       </w:r>
       <w:r>
         <w:rPr>
+          <w:color w:val="548DD4" w:themeColor="text2" w:themeTint="99"/>
           <w:sz w:val="24"/>
           <w:szCs w:val="24"/>
         </w:rPr>
@@ -8978,6 +9244,7 @@
         <w:ind w:firstLine="1"/>
         <w:jc w:val="both"/>
         <w:rPr>
+          <w:color w:val="548DD4" w:themeColor="text2" w:themeTint="99"/>
           <w:sz w:val="24"/>
           <w:szCs w:val="24"/>
         </w:rPr>
@@ -8989,6 +9256,7 @@
         <w:jc w:val="both"/>
         <w:rPr>
           <w:b/>
+          <w:color w:val="548DD4" w:themeColor="text2" w:themeTint="99"/>
           <w:sz w:val="24"/>
           <w:szCs w:val="24"/>
         </w:rPr>
@@ -8996,6 +9264,7 @@
       <w:r>
         <w:rPr>
           <w:b/>
+          <w:color w:val="548DD4" w:themeColor="text2" w:themeTint="99"/>
           <w:sz w:val="24"/>
           <w:szCs w:val="24"/>
         </w:rPr>
@@ -9012,12 +9281,14 @@
         <w:spacing w:after="200" w:line="276" w:lineRule="auto"/>
         <w:jc w:val="both"/>
         <w:rPr>
-          <w:sz w:val="24"/>
-          <w:szCs w:val="24"/>
-        </w:rPr>
-      </w:pPr>
-      <w:r>
-        <w:rPr>
+          <w:color w:val="548DD4" w:themeColor="text2" w:themeTint="99"/>
+          <w:sz w:val="24"/>
+          <w:szCs w:val="24"/>
+        </w:rPr>
+      </w:pPr>
+      <w:r>
+        <w:rPr>
+          <w:color w:val="548DD4" w:themeColor="text2" w:themeTint="99"/>
           <w:sz w:val="24"/>
           <w:szCs w:val="24"/>
         </w:rPr>
@@ -9034,12 +9305,14 @@
         <w:spacing w:after="200" w:line="276" w:lineRule="auto"/>
         <w:jc w:val="both"/>
         <w:rPr>
-          <w:sz w:val="24"/>
-          <w:szCs w:val="24"/>
-        </w:rPr>
-      </w:pPr>
-      <w:r>
-        <w:rPr>
+          <w:color w:val="548DD4" w:themeColor="text2" w:themeTint="99"/>
+          <w:sz w:val="24"/>
+          <w:szCs w:val="24"/>
+        </w:rPr>
+      </w:pPr>
+      <w:r>
+        <w:rPr>
+          <w:color w:val="548DD4" w:themeColor="text2" w:themeTint="99"/>
           <w:sz w:val="24"/>
           <w:szCs w:val="24"/>
         </w:rPr>
@@ -9056,32 +9329,18 @@
         <w:spacing w:after="200" w:line="276" w:lineRule="auto"/>
         <w:jc w:val="both"/>
         <w:rPr>
-          <w:sz w:val="24"/>
-          <w:szCs w:val="24"/>
-        </w:rPr>
-      </w:pPr>
-      <w:r>
-        <w:rPr>
-          <w:sz w:val="24"/>
-          <w:szCs w:val="24"/>
-        </w:rPr>
-        <w:t xml:space="preserve">Solución: En primer lugar tendría que localizar los conflictos y  comprobar si puede resolverlos el sólo en el caso de que sean conflictos menores. Si no fuera </w:t>
-      </w:r>
-      <w:proofErr w:type="spellStart"/>
-      <w:r>
-        <w:rPr>
-          <w:sz w:val="24"/>
-          <w:szCs w:val="24"/>
-        </w:rPr>
-        <w:t>esta</w:t>
-      </w:r>
-      <w:proofErr w:type="spellEnd"/>
-      <w:r>
-        <w:rPr>
-          <w:sz w:val="24"/>
-          <w:szCs w:val="24"/>
-        </w:rPr>
-        <w:t xml:space="preserve"> la situación, tendría que ponerse en contacto con el otro miembro para debatir cual sería la mejor versión final. Una vez hecho esto, el miembro del grupo resuelve el conflicto en función de lo que haya comentado con su compañero y sube los cambios al repositorio.</w:t>
+          <w:color w:val="548DD4" w:themeColor="text2" w:themeTint="99"/>
+          <w:sz w:val="24"/>
+          <w:szCs w:val="24"/>
+        </w:rPr>
+      </w:pPr>
+      <w:r>
+        <w:rPr>
+          <w:color w:val="548DD4" w:themeColor="text2" w:themeTint="99"/>
+          <w:sz w:val="24"/>
+          <w:szCs w:val="24"/>
+        </w:rPr>
+        <w:t>Solución: En primer lugar tendría que localizar los conflictos y  comprobar si puede resolverlos el sólo en el caso de que sean conflictos menores. Si no fuera esta la situación, tendría que ponerse en contacto con el otro miembro para debatir cual sería la mejor versión final. Una vez hecho esto, el miembro del grupo resuelve el conflicto en función de lo que haya comentado con su compañero y sube los cambios al repositorio.</w:t>
       </w:r>
     </w:p>
     <w:p>
@@ -9133,14 +9392,22 @@
       <w:pPr>
         <w:pStyle w:val="Ttulo2"/>
         <w:jc w:val="both"/>
+        <w:rPr>
+          <w:color w:val="548DD4" w:themeColor="text2" w:themeTint="99"/>
+        </w:rPr>
       </w:pPr>
       <w:bookmarkStart w:id="24" w:name="_Toc438936702"/>
       <w:bookmarkStart w:id="25" w:name="_Toc441705021"/>
       <w:r>
-        <w:lastRenderedPageBreak/>
+        <w:rPr>
+          <w:color w:val="548DD4" w:themeColor="text2" w:themeTint="99"/>
+        </w:rPr>
         <w:t xml:space="preserve">6.5 </w:t>
       </w:r>
       <w:r>
+        <w:rPr>
+          <w:color w:val="548DD4" w:themeColor="text2" w:themeTint="99"/>
+        </w:rPr>
         <w:t>Decisión de cambios:</w:t>
       </w:r>
       <w:bookmarkEnd w:id="24"/>
@@ -9150,15 +9417,17 @@
       <w:pPr>
         <w:jc w:val="both"/>
         <w:rPr>
-          <w:sz w:val="24"/>
-          <w:szCs w:val="24"/>
-        </w:rPr>
-      </w:pPr>
-    </w:p>
-    <w:p>
-      <w:pPr>
-        <w:jc w:val="both"/>
-        <w:rPr>
+          <w:color w:val="548DD4" w:themeColor="text2" w:themeTint="99"/>
+          <w:sz w:val="24"/>
+          <w:szCs w:val="24"/>
+        </w:rPr>
+      </w:pPr>
+    </w:p>
+    <w:p>
+      <w:pPr>
+        <w:jc w:val="both"/>
+        <w:rPr>
+          <w:color w:val="548DD4" w:themeColor="text2" w:themeTint="99"/>
           <w:sz w:val="24"/>
           <w:szCs w:val="24"/>
         </w:rPr>
@@ -9166,13 +9435,24 @@
       <w:r>
         <w:rPr>
           <w:b/>
-          <w:sz w:val="24"/>
-          <w:szCs w:val="24"/>
-        </w:rPr>
-        <w:t xml:space="preserve">Abstracción: </w:t>
-      </w:r>
-      <w:r>
-        <w:rPr>
+          <w:color w:val="548DD4" w:themeColor="text2" w:themeTint="99"/>
+          <w:sz w:val="24"/>
+          <w:szCs w:val="24"/>
+        </w:rPr>
+        <w:t>Introducción</w:t>
+      </w:r>
+      <w:r>
+        <w:rPr>
+          <w:b/>
+          <w:color w:val="548DD4" w:themeColor="text2" w:themeTint="99"/>
+          <w:sz w:val="24"/>
+          <w:szCs w:val="24"/>
+        </w:rPr>
+        <w:t xml:space="preserve">: </w:t>
+      </w:r>
+      <w:r>
+        <w:rPr>
+          <w:color w:val="548DD4" w:themeColor="text2" w:themeTint="99"/>
           <w:sz w:val="24"/>
           <w:szCs w:val="24"/>
         </w:rPr>
@@ -9183,15 +9463,17 @@
       <w:pPr>
         <w:jc w:val="both"/>
         <w:rPr>
-          <w:sz w:val="24"/>
-          <w:szCs w:val="24"/>
-        </w:rPr>
-      </w:pPr>
-    </w:p>
-    <w:p>
-      <w:pPr>
-        <w:jc w:val="both"/>
-        <w:rPr>
+          <w:color w:val="548DD4" w:themeColor="text2" w:themeTint="99"/>
+          <w:sz w:val="24"/>
+          <w:szCs w:val="24"/>
+        </w:rPr>
+      </w:pPr>
+    </w:p>
+    <w:p>
+      <w:pPr>
+        <w:jc w:val="both"/>
+        <w:rPr>
+          <w:color w:val="548DD4" w:themeColor="text2" w:themeTint="99"/>
           <w:sz w:val="24"/>
           <w:szCs w:val="24"/>
         </w:rPr>
@@ -9199,6 +9481,7 @@
       <w:r>
         <w:rPr>
           <w:b/>
+          <w:color w:val="548DD4" w:themeColor="text2" w:themeTint="99"/>
           <w:sz w:val="24"/>
           <w:szCs w:val="24"/>
         </w:rPr>
@@ -9206,6 +9489,7 @@
       </w:r>
       <w:r>
         <w:rPr>
+          <w:color w:val="548DD4" w:themeColor="text2" w:themeTint="99"/>
           <w:sz w:val="24"/>
           <w:szCs w:val="24"/>
         </w:rPr>
@@ -9216,15 +9500,17 @@
       <w:pPr>
         <w:jc w:val="both"/>
         <w:rPr>
-          <w:sz w:val="24"/>
-          <w:szCs w:val="24"/>
-        </w:rPr>
-      </w:pPr>
-    </w:p>
-    <w:p>
-      <w:pPr>
-        <w:jc w:val="both"/>
-        <w:rPr>
+          <w:color w:val="548DD4" w:themeColor="text2" w:themeTint="99"/>
+          <w:sz w:val="24"/>
+          <w:szCs w:val="24"/>
+        </w:rPr>
+      </w:pPr>
+    </w:p>
+    <w:p>
+      <w:pPr>
+        <w:jc w:val="both"/>
+        <w:rPr>
+          <w:color w:val="548DD4" w:themeColor="text2" w:themeTint="99"/>
           <w:sz w:val="24"/>
           <w:szCs w:val="24"/>
         </w:rPr>
@@ -9232,6 +9518,7 @@
       <w:r>
         <w:rPr>
           <w:b/>
+          <w:color w:val="548DD4" w:themeColor="text2" w:themeTint="99"/>
           <w:sz w:val="24"/>
           <w:szCs w:val="24"/>
         </w:rPr>
@@ -9239,6 +9526,7 @@
       </w:r>
       <w:r>
         <w:rPr>
+          <w:color w:val="548DD4" w:themeColor="text2" w:themeTint="99"/>
           <w:sz w:val="24"/>
           <w:szCs w:val="24"/>
         </w:rPr>
@@ -9249,6 +9537,7 @@
       <w:pPr>
         <w:jc w:val="both"/>
         <w:rPr>
+          <w:color w:val="548DD4" w:themeColor="text2" w:themeTint="99"/>
           <w:sz w:val="24"/>
           <w:szCs w:val="24"/>
         </w:rPr>
@@ -9259,6 +9548,7 @@
         <w:jc w:val="both"/>
         <w:rPr>
           <w:b/>
+          <w:color w:val="FF0000"/>
           <w:sz w:val="24"/>
           <w:szCs w:val="24"/>
         </w:rPr>
@@ -9266,10 +9556,78 @@
       <w:r>
         <w:rPr>
           <w:b/>
+          <w:color w:val="548DD4" w:themeColor="text2" w:themeTint="99"/>
           <w:sz w:val="24"/>
           <w:szCs w:val="24"/>
         </w:rPr>
         <w:t>Ejercicio:</w:t>
+      </w:r>
+      <w:r>
+        <w:rPr>
+          <w:b/>
+          <w:color w:val="548DD4" w:themeColor="text2" w:themeTint="99"/>
+          <w:sz w:val="24"/>
+          <w:szCs w:val="24"/>
+        </w:rPr>
+        <w:t xml:space="preserve"> </w:t>
+      </w:r>
+      <w:r>
+        <w:rPr>
+          <w:b/>
+          <w:color w:val="548DD4" w:themeColor="text2" w:themeTint="99"/>
+          <w:sz w:val="24"/>
+          <w:szCs w:val="24"/>
+        </w:rPr>
+        <w:t xml:space="preserve"> </w:t>
+      </w:r>
+      <w:r>
+        <w:rPr>
+          <w:b/>
+          <w:color w:val="FF0000"/>
+          <w:sz w:val="24"/>
+          <w:szCs w:val="24"/>
+        </w:rPr>
+        <w:t xml:space="preserve">//Poner </w:t>
+      </w:r>
+      <w:proofErr w:type="spellStart"/>
+      <w:r>
+        <w:rPr>
+          <w:b/>
+          <w:color w:val="FF0000"/>
+          <w:sz w:val="24"/>
+          <w:szCs w:val="24"/>
+        </w:rPr>
+        <w:t>slack</w:t>
+      </w:r>
+      <w:proofErr w:type="spellEnd"/>
+      <w:r>
+        <w:rPr>
+          <w:b/>
+          <w:color w:val="FF0000"/>
+          <w:sz w:val="24"/>
+          <w:szCs w:val="24"/>
+        </w:rPr>
+        <w:t xml:space="preserve"> en la </w:t>
+      </w:r>
+      <w:proofErr w:type="spellStart"/>
+      <w:r>
+        <w:rPr>
+          <w:b/>
+          <w:color w:val="FF0000"/>
+          <w:sz w:val="24"/>
+          <w:szCs w:val="24"/>
+        </w:rPr>
+        <w:t>solucion</w:t>
+      </w:r>
+      <w:proofErr w:type="spellEnd"/>
+      <w:r>
+        <w:rPr>
+          <w:b/>
+          <w:color w:val="FF0000"/>
+          <w:sz w:val="24"/>
+          <w:szCs w:val="24"/>
+        </w:rPr>
+        <w:t>?</w:t>
       </w:r>
     </w:p>
     <w:p>
@@ -9282,16 +9640,44 @@
         <w:spacing w:after="200" w:line="276" w:lineRule="auto"/>
         <w:jc w:val="both"/>
         <w:rPr>
-          <w:sz w:val="24"/>
-          <w:szCs w:val="24"/>
-        </w:rPr>
-      </w:pPr>
-      <w:r>
-        <w:rPr>
-          <w:sz w:val="24"/>
-          <w:szCs w:val="24"/>
-        </w:rPr>
-        <w:t>Enunciado: Un miembro del grupo, revisando el proyecto, se da cuenta de que una funcionalidad del subsistema estaría mejor de otra forma. Además ha encontrado algunos errores en ciertas partes del proyecto. ¿Cómo debería actuar?</w:t>
+          <w:color w:val="548DD4" w:themeColor="text2" w:themeTint="99"/>
+          <w:sz w:val="24"/>
+          <w:szCs w:val="24"/>
+        </w:rPr>
+      </w:pPr>
+      <w:r>
+        <w:rPr>
+          <w:color w:val="548DD4" w:themeColor="text2" w:themeTint="99"/>
+          <w:sz w:val="24"/>
+          <w:szCs w:val="24"/>
+        </w:rPr>
+        <w:t xml:space="preserve">Enunciado: Un miembro del grupo, revisando el proyecto, se da cuenta de que </w:t>
+      </w:r>
+      <w:r>
+        <w:rPr>
+          <w:color w:val="548DD4" w:themeColor="text2" w:themeTint="99"/>
+          <w:sz w:val="24"/>
+          <w:szCs w:val="24"/>
+        </w:rPr>
+        <w:t xml:space="preserve">la realización del </w:t>
+      </w:r>
+      <w:proofErr w:type="spellStart"/>
+      <w:r>
+        <w:rPr>
+          <w:color w:val="548DD4" w:themeColor="text2" w:themeTint="99"/>
+          <w:sz w:val="24"/>
+          <w:szCs w:val="24"/>
+        </w:rPr>
+        <w:t>captcha</w:t>
+      </w:r>
+      <w:proofErr w:type="spellEnd"/>
+      <w:r>
+        <w:rPr>
+          <w:color w:val="548DD4" w:themeColor="text2" w:themeTint="99"/>
+          <w:sz w:val="24"/>
+          <w:szCs w:val="24"/>
+        </w:rPr>
+        <w:t xml:space="preserve"> estaría mejor de otra forma. Además ha encontrado algunos errores en ciertas partes del proyecto. ¿Cómo debería actuar?</w:t>
       </w:r>
     </w:p>
     <w:p>
@@ -9299,6 +9685,7 @@
         <w:pStyle w:val="Prrafodelista"/>
         <w:jc w:val="both"/>
         <w:rPr>
+          <w:color w:val="548DD4" w:themeColor="text2" w:themeTint="99"/>
           <w:sz w:val="24"/>
           <w:szCs w:val="24"/>
         </w:rPr>
@@ -9314,32 +9701,106 @@
         <w:spacing w:after="200" w:line="276" w:lineRule="auto"/>
         <w:jc w:val="both"/>
         <w:rPr>
-          <w:sz w:val="24"/>
-          <w:szCs w:val="24"/>
-        </w:rPr>
-      </w:pPr>
-      <w:r>
-        <w:rPr>
-          <w:sz w:val="24"/>
-          <w:szCs w:val="24"/>
-        </w:rPr>
-        <w:t xml:space="preserve">Solución: Debería ponerse en contacto con sus compañeros para debatir el </w:t>
-      </w:r>
-      <w:proofErr w:type="spellStart"/>
-      <w:r>
-        <w:rPr>
-          <w:sz w:val="24"/>
-          <w:szCs w:val="24"/>
-        </w:rPr>
-        <w:t>por qué</w:t>
-      </w:r>
-      <w:proofErr w:type="spellEnd"/>
-      <w:r>
-        <w:rPr>
-          <w:sz w:val="24"/>
-          <w:szCs w:val="24"/>
-        </w:rPr>
-        <w:t xml:space="preserve"> del cambio y la mejor forma de realizarlo. Una vez llegado a un acuerdo, se organiza el cambio para su posterior realización. Con respecto a los errores, en caso de no ser errores de gran envergadura, deberán ser resueltos por el propio miembro del grupo que está revisando. Si se tratase de un error mayor sería conveniente tratar el asunto con los demás miembros.</w:t>
+          <w:color w:val="548DD4" w:themeColor="text2" w:themeTint="99"/>
+          <w:sz w:val="24"/>
+          <w:szCs w:val="24"/>
+        </w:rPr>
+      </w:pPr>
+      <w:r>
+        <w:rPr>
+          <w:color w:val="548DD4" w:themeColor="text2" w:themeTint="99"/>
+          <w:sz w:val="24"/>
+          <w:szCs w:val="24"/>
+        </w:rPr>
+        <w:t>Solución: En primer lugar, d</w:t>
+      </w:r>
+      <w:r>
+        <w:rPr>
+          <w:color w:val="548DD4" w:themeColor="text2" w:themeTint="99"/>
+          <w:sz w:val="24"/>
+          <w:szCs w:val="24"/>
+        </w:rPr>
+        <w:t>ebería ponerse en contacto con sus compañeros para debatir el por qué del cambio</w:t>
+      </w:r>
+      <w:r>
+        <w:rPr>
+          <w:color w:val="548DD4" w:themeColor="text2" w:themeTint="99"/>
+          <w:sz w:val="24"/>
+          <w:szCs w:val="24"/>
+        </w:rPr>
+        <w:t>, el impacto que tendría</w:t>
+      </w:r>
+      <w:r>
+        <w:rPr>
+          <w:color w:val="548DD4" w:themeColor="text2" w:themeTint="99"/>
+          <w:sz w:val="24"/>
+          <w:szCs w:val="24"/>
+        </w:rPr>
+        <w:t xml:space="preserve"> y la mejor forma de realizarlo</w:t>
+      </w:r>
+      <w:r>
+        <w:rPr>
+          <w:color w:val="548DD4" w:themeColor="text2" w:themeTint="99"/>
+          <w:sz w:val="24"/>
+          <w:szCs w:val="24"/>
+        </w:rPr>
+        <w:t xml:space="preserve"> en caso de aprobarse su realización</w:t>
+      </w:r>
+      <w:r>
+        <w:rPr>
+          <w:color w:val="548DD4" w:themeColor="text2" w:themeTint="99"/>
+          <w:sz w:val="24"/>
+          <w:szCs w:val="24"/>
+        </w:rPr>
+        <w:t xml:space="preserve">. Una vez llegado a un acuerdo, se organiza </w:t>
+      </w:r>
+      <w:r>
+        <w:rPr>
+          <w:color w:val="548DD4" w:themeColor="text2" w:themeTint="99"/>
+          <w:sz w:val="24"/>
+          <w:szCs w:val="24"/>
+        </w:rPr>
+        <w:t>la implementación del cambio (si se decidió abordarlo) y se lleva a cabo</w:t>
+      </w:r>
+      <w:r>
+        <w:rPr>
+          <w:color w:val="548DD4" w:themeColor="text2" w:themeTint="99"/>
+          <w:sz w:val="24"/>
+          <w:szCs w:val="24"/>
+        </w:rPr>
+        <w:t>. Con respecto a los errores, en caso de no ser errores de gran envergadura, deberán ser resueltos por el propio miembro del grupo que está revisando</w:t>
+      </w:r>
+      <w:r>
+        <w:rPr>
+          <w:color w:val="548DD4" w:themeColor="text2" w:themeTint="99"/>
+          <w:sz w:val="24"/>
+          <w:szCs w:val="24"/>
+        </w:rPr>
+        <w:t xml:space="preserve"> el subsistema</w:t>
+      </w:r>
+      <w:r>
+        <w:rPr>
+          <w:color w:val="548DD4" w:themeColor="text2" w:themeTint="99"/>
+          <w:sz w:val="24"/>
+          <w:szCs w:val="24"/>
+        </w:rPr>
+        <w:t>. Si se tratase de un error</w:t>
+      </w:r>
+      <w:r>
+        <w:rPr>
+          <w:color w:val="548DD4" w:themeColor="text2" w:themeTint="99"/>
+          <w:sz w:val="24"/>
+          <w:szCs w:val="24"/>
+        </w:rPr>
+        <w:t xml:space="preserve"> mayor sería conveniente que se reuniera con los demás miembros para debatir su solución</w:t>
+      </w:r>
+      <w:r>
+        <w:rPr>
+          <w:color w:val="548DD4" w:themeColor="text2" w:themeTint="99"/>
+          <w:sz w:val="24"/>
+          <w:szCs w:val="24"/>
+        </w:rPr>
+        <w:t>.</w:t>
       </w:r>
     </w:p>
     <w:p/>
@@ -9679,7 +10140,7 @@
           <w:lang w:eastAsia="es-ES"/>
         </w:rPr>
         <w:drawing>
-          <wp:inline distT="0" distB="0" distL="0" distR="0" wp14:anchorId="21BA1176" wp14:editId="7A3CA60B">
+          <wp:inline distT="0" distB="0" distL="0" distR="0">
             <wp:extent cx="5400040" cy="2860040"/>
             <wp:effectExtent l="19050" t="0" r="0" b="0"/>
             <wp:docPr id="3" name="0 Imagen" descr="Sin título4.jpg"/>
@@ -9889,7 +10350,7 @@
           <w:lang w:eastAsia="es-ES"/>
         </w:rPr>
         <w:drawing>
-          <wp:inline distT="0" distB="0" distL="0" distR="0" wp14:anchorId="2B7886A4" wp14:editId="49D20BD5">
+          <wp:inline distT="0" distB="0" distL="0" distR="0">
             <wp:extent cx="5400040" cy="3148330"/>
             <wp:effectExtent l="19050" t="0" r="0" b="0"/>
             <wp:docPr id="6" name="1 Imagen" descr="Sin título5.jpg"/>
@@ -11336,7 +11797,7 @@
           <w:lang w:eastAsia="es-ES"/>
         </w:rPr>
         <w:drawing>
-          <wp:anchor distT="0" distB="0" distL="114300" distR="114300" simplePos="0" relativeHeight="251673600" behindDoc="1" locked="0" layoutInCell="1" allowOverlap="1" wp14:anchorId="4EFF55A5" wp14:editId="34857528">
+          <wp:anchor distT="0" distB="0" distL="114300" distR="114300" simplePos="0" relativeHeight="251673600" behindDoc="1" locked="0" layoutInCell="1" allowOverlap="1">
             <wp:simplePos x="0" y="0"/>
             <wp:positionH relativeFrom="column">
               <wp:posOffset>5715</wp:posOffset>
@@ -11386,12 +11847,6 @@
                 </pic:pic>
               </a:graphicData>
             </a:graphic>
-            <wp14:sizeRelH relativeFrom="margin">
-              <wp14:pctWidth>0</wp14:pctWidth>
-            </wp14:sizeRelH>
-            <wp14:sizeRelV relativeFrom="margin">
-              <wp14:pctHeight>0</wp14:pctHeight>
-            </wp14:sizeRelV>
           </wp:anchor>
         </w:drawing>
       </w:r>
@@ -12032,7 +12487,7 @@
 </file>
 
 <file path=word/endnotes.xml><?xml version="1.0" encoding="utf-8"?>
-<w:endnotes xmlns:wpc="http://schemas.microsoft.com/office/word/2010/wordprocessingCanvas" xmlns:mc="http://schemas.openxmlformats.org/markup-compatibility/2006" xmlns:o="urn:schemas-microsoft-com:office:office" xmlns:r="http://schemas.openxmlformats.org/officeDocument/2006/relationships" xmlns:m="http://schemas.openxmlformats.org/officeDocument/2006/math" xmlns:v="urn:schemas-microsoft-com:vml" xmlns:wp14="http://schemas.microsoft.com/office/word/2010/wordprocessingDrawing" xmlns:wp="http://schemas.openxmlformats.org/drawingml/2006/wordprocessingDrawing" xmlns:w10="urn:schemas-microsoft-com:office:word" xmlns:w="http://schemas.openxmlformats.org/wordprocessingml/2006/main" xmlns:w14="http://schemas.microsoft.com/office/word/2010/wordml" xmlns:wpg="http://schemas.microsoft.com/office/word/2010/wordprocessingGroup" xmlns:wpi="http://schemas.microsoft.com/office/word/2010/wordprocessingInk" xmlns:wne="http://schemas.microsoft.com/office/word/2006/wordml" xmlns:wps="http://schemas.microsoft.com/office/word/2010/wordprocessingShape" mc:Ignorable="w14 wp14">
+<w:endnotes xmlns:ve="http://schemas.openxmlformats.org/markup-compatibility/2006" xmlns:o="urn:schemas-microsoft-com:office:office" xmlns:r="http://schemas.openxmlformats.org/officeDocument/2006/relationships" xmlns:m="http://schemas.openxmlformats.org/officeDocument/2006/math" xmlns:v="urn:schemas-microsoft-com:vml" xmlns:wp="http://schemas.openxmlformats.org/drawingml/2006/wordprocessingDrawing" xmlns:w10="urn:schemas-microsoft-com:office:word" xmlns:w="http://schemas.openxmlformats.org/wordprocessingml/2006/main" xmlns:wne="http://schemas.microsoft.com/office/word/2006/wordml">
   <w:endnote w:type="separator" w:id="-1">
     <w:p>
       <w:pPr>
@@ -12057,7 +12512,7 @@
 </file>
 
 <file path=word/footer1.xml><?xml version="1.0" encoding="utf-8"?>
-<w:ftr xmlns:wpc="http://schemas.microsoft.com/office/word/2010/wordprocessingCanvas" xmlns:mc="http://schemas.openxmlformats.org/markup-compatibility/2006" xmlns:o="urn:schemas-microsoft-com:office:office" xmlns:r="http://schemas.openxmlformats.org/officeDocument/2006/relationships" xmlns:m="http://schemas.openxmlformats.org/officeDocument/2006/math" xmlns:v="urn:schemas-microsoft-com:vml" xmlns:wp14="http://schemas.microsoft.com/office/word/2010/wordprocessingDrawing" xmlns:wp="http://schemas.openxmlformats.org/drawingml/2006/wordprocessingDrawing" xmlns:w10="urn:schemas-microsoft-com:office:word" xmlns:w="http://schemas.openxmlformats.org/wordprocessingml/2006/main" xmlns:w14="http://schemas.microsoft.com/office/word/2010/wordml" xmlns:wpg="http://schemas.microsoft.com/office/word/2010/wordprocessingGroup" xmlns:wpi="http://schemas.microsoft.com/office/word/2010/wordprocessingInk" xmlns:wne="http://schemas.microsoft.com/office/word/2006/wordml" xmlns:wps="http://schemas.microsoft.com/office/word/2010/wordprocessingShape" mc:Ignorable="w14 wp14">
+<w:ftr xmlns:ve="http://schemas.openxmlformats.org/markup-compatibility/2006" xmlns:o="urn:schemas-microsoft-com:office:office" xmlns:r="http://schemas.openxmlformats.org/officeDocument/2006/relationships" xmlns:m="http://schemas.openxmlformats.org/officeDocument/2006/math" xmlns:v="urn:schemas-microsoft-com:vml" xmlns:wp="http://schemas.openxmlformats.org/drawingml/2006/wordprocessingDrawing" xmlns:w10="urn:schemas-microsoft-com:office:word" xmlns:w="http://schemas.openxmlformats.org/wordprocessingml/2006/main" xmlns:wne="http://schemas.microsoft.com/office/word/2006/wordml">
   <w:sdt>
     <w:sdtPr>
       <w:id w:val="-2130317356"/>
@@ -12115,7 +12570,7 @@
             <w:sz w:val="24"/>
             <w:szCs w:val="24"/>
           </w:rPr>
-          <w:t>21</w:t>
+          <w:t>24</w:t>
         </w:r>
         <w:r>
           <w:rPr>
@@ -12137,7 +12592,7 @@
 </file>
 
 <file path=word/footnotes.xml><?xml version="1.0" encoding="utf-8"?>
-<w:footnotes xmlns:wpc="http://schemas.microsoft.com/office/word/2010/wordprocessingCanvas" xmlns:mc="http://schemas.openxmlformats.org/markup-compatibility/2006" xmlns:o="urn:schemas-microsoft-com:office:office" xmlns:r="http://schemas.openxmlformats.org/officeDocument/2006/relationships" xmlns:m="http://schemas.openxmlformats.org/officeDocument/2006/math" xmlns:v="urn:schemas-microsoft-com:vml" xmlns:wp14="http://schemas.microsoft.com/office/word/2010/wordprocessingDrawing" xmlns:wp="http://schemas.openxmlformats.org/drawingml/2006/wordprocessingDrawing" xmlns:w10="urn:schemas-microsoft-com:office:word" xmlns:w="http://schemas.openxmlformats.org/wordprocessingml/2006/main" xmlns:w14="http://schemas.microsoft.com/office/word/2010/wordml" xmlns:wpg="http://schemas.microsoft.com/office/word/2010/wordprocessingGroup" xmlns:wpi="http://schemas.microsoft.com/office/word/2010/wordprocessingInk" xmlns:wne="http://schemas.microsoft.com/office/word/2006/wordml" xmlns:wps="http://schemas.microsoft.com/office/word/2010/wordprocessingShape" mc:Ignorable="w14 wp14">
+<w:footnotes xmlns:ve="http://schemas.openxmlformats.org/markup-compatibility/2006" xmlns:o="urn:schemas-microsoft-com:office:office" xmlns:r="http://schemas.openxmlformats.org/officeDocument/2006/relationships" xmlns:m="http://schemas.openxmlformats.org/officeDocument/2006/math" xmlns:v="urn:schemas-microsoft-com:vml" xmlns:wp="http://schemas.openxmlformats.org/drawingml/2006/wordprocessingDrawing" xmlns:w10="urn:schemas-microsoft-com:office:word" xmlns:w="http://schemas.openxmlformats.org/wordprocessingml/2006/main" xmlns:wne="http://schemas.microsoft.com/office/word/2006/wordml">
   <w:footnote w:type="separator" w:id="-1">
     <w:p>
       <w:pPr>
@@ -12162,7 +12617,7 @@
 </file>
 
 <file path=word/numbering.xml><?xml version="1.0" encoding="utf-8"?>
-<w:numbering xmlns:wpc="http://schemas.microsoft.com/office/word/2010/wordprocessingCanvas" xmlns:mc="http://schemas.openxmlformats.org/markup-compatibility/2006" xmlns:o="urn:schemas-microsoft-com:office:office" xmlns:r="http://schemas.openxmlformats.org/officeDocument/2006/relationships" xmlns:m="http://schemas.openxmlformats.org/officeDocument/2006/math" xmlns:v="urn:schemas-microsoft-com:vml" xmlns:wp14="http://schemas.microsoft.com/office/word/2010/wordprocessingDrawing" xmlns:wp="http://schemas.openxmlformats.org/drawingml/2006/wordprocessingDrawing" xmlns:w10="urn:schemas-microsoft-com:office:word" xmlns:w="http://schemas.openxmlformats.org/wordprocessingml/2006/main" xmlns:w14="http://schemas.microsoft.com/office/word/2010/wordml" xmlns:wpg="http://schemas.microsoft.com/office/word/2010/wordprocessingGroup" xmlns:wpi="http://schemas.microsoft.com/office/word/2010/wordprocessingInk" xmlns:wne="http://schemas.microsoft.com/office/word/2006/wordml" xmlns:wps="http://schemas.microsoft.com/office/word/2010/wordprocessingShape" mc:Ignorable="w14 wp14">
+<w:numbering xmlns:ve="http://schemas.openxmlformats.org/markup-compatibility/2006" xmlns:o="urn:schemas-microsoft-com:office:office" xmlns:r="http://schemas.openxmlformats.org/officeDocument/2006/relationships" xmlns:m="http://schemas.openxmlformats.org/officeDocument/2006/math" xmlns:v="urn:schemas-microsoft-com:vml" xmlns:wp="http://schemas.openxmlformats.org/drawingml/2006/wordprocessingDrawing" xmlns:w10="urn:schemas-microsoft-com:office:word" xmlns:w="http://schemas.openxmlformats.org/wordprocessingml/2006/main" xmlns:wne="http://schemas.microsoft.com/office/word/2006/wordml">
   <w:abstractNum w:abstractNumId="0">
     <w:nsid w:val="0F7F3707"/>
     <w:multiLevelType w:val="hybridMultilevel"/>
@@ -14619,7 +15074,7 @@
 </file>
 
 <file path=word/styles.xml><?xml version="1.0" encoding="utf-8"?>
-<w:styles xmlns:mc="http://schemas.openxmlformats.org/markup-compatibility/2006" xmlns:r="http://schemas.openxmlformats.org/officeDocument/2006/relationships" xmlns:w="http://schemas.openxmlformats.org/wordprocessingml/2006/main" xmlns:w14="http://schemas.microsoft.com/office/word/2010/wordml" mc:Ignorable="w14">
+<w:styles xmlns:r="http://schemas.openxmlformats.org/officeDocument/2006/relationships" xmlns:w="http://schemas.openxmlformats.org/wordprocessingml/2006/main">
   <w:docDefaults>
     <w:rPrDefault>
       <w:rPr>
@@ -14840,6 +15295,7 @@
     <w:uiPriority w:val="99"/>
     <w:semiHidden/>
     <w:unhideWhenUsed/>
+    <w:qFormat/>
     <w:tblPr>
       <w:tblInd w:w="0" w:type="dxa"/>
       <w:tblCellMar>
@@ -15184,6 +15640,7 @@
       <w:spacing w:after="0" w:line="240" w:lineRule="auto"/>
     </w:pPr>
     <w:tblPr>
+      <w:tblInd w:w="0" w:type="dxa"/>
       <w:tblBorders>
         <w:top w:val="single" w:sz="4" w:space="0" w:color="auto"/>
         <w:left w:val="single" w:sz="4" w:space="0" w:color="auto"/>
@@ -15192,6 +15649,12 @@
         <w:insideH w:val="single" w:sz="4" w:space="0" w:color="auto"/>
         <w:insideV w:val="single" w:sz="4" w:space="0" w:color="auto"/>
       </w:tblBorders>
+      <w:tblCellMar>
+        <w:top w:w="0" w:type="dxa"/>
+        <w:left w:w="108" w:type="dxa"/>
+        <w:bottom w:w="0" w:type="dxa"/>
+        <w:right w:w="108" w:type="dxa"/>
+      </w:tblCellMar>
     </w:tblPr>
   </w:style>
   <w:style w:type="table" w:styleId="Sombreadoclaro-nfasis5">
@@ -15208,10 +15671,17 @@
     <w:tblPr>
       <w:tblStyleRowBandSize w:val="1"/>
       <w:tblStyleColBandSize w:val="1"/>
+      <w:tblInd w:w="0" w:type="dxa"/>
       <w:tblBorders>
         <w:top w:val="single" w:sz="8" w:space="0" w:color="4BACC6" w:themeColor="accent5"/>
         <w:bottom w:val="single" w:sz="8" w:space="0" w:color="4BACC6" w:themeColor="accent5"/>
       </w:tblBorders>
+      <w:tblCellMar>
+        <w:top w:w="0" w:type="dxa"/>
+        <w:left w:w="108" w:type="dxa"/>
+        <w:bottom w:w="0" w:type="dxa"/>
+        <w:right w:w="108" w:type="dxa"/>
+      </w:tblCellMar>
     </w:tblPr>
     <w:tblStylePr w:type="firstRow">
       <w:pPr>
@@ -15301,12 +15771,19 @@
     <w:tblPr>
       <w:tblStyleRowBandSize w:val="1"/>
       <w:tblStyleColBandSize w:val="1"/>
+      <w:tblInd w:w="0" w:type="dxa"/>
       <w:tblBorders>
         <w:top w:val="single" w:sz="8" w:space="0" w:color="4BACC6" w:themeColor="accent5"/>
         <w:left w:val="single" w:sz="8" w:space="0" w:color="4BACC6" w:themeColor="accent5"/>
         <w:bottom w:val="single" w:sz="8" w:space="0" w:color="4BACC6" w:themeColor="accent5"/>
         <w:right w:val="single" w:sz="8" w:space="0" w:color="4BACC6" w:themeColor="accent5"/>
       </w:tblBorders>
+      <w:tblCellMar>
+        <w:top w:w="0" w:type="dxa"/>
+        <w:left w:w="108" w:type="dxa"/>
+        <w:bottom w:w="0" w:type="dxa"/>
+        <w:right w:w="108" w:type="dxa"/>
+      </w:tblCellMar>
     </w:tblPr>
     <w:tblStylePr w:type="firstRow">
       <w:pPr>
@@ -15386,6 +15863,7 @@
     <w:tblPr>
       <w:tblStyleRowBandSize w:val="1"/>
       <w:tblStyleColBandSize w:val="1"/>
+      <w:tblInd w:w="0" w:type="dxa"/>
       <w:tblBorders>
         <w:top w:val="single" w:sz="8" w:space="0" w:color="4BACC6" w:themeColor="accent5"/>
         <w:left w:val="single" w:sz="8" w:space="0" w:color="4BACC6" w:themeColor="accent5"/>
@@ -15394,6 +15872,12 @@
         <w:insideH w:val="single" w:sz="8" w:space="0" w:color="4BACC6" w:themeColor="accent5"/>
         <w:insideV w:val="single" w:sz="8" w:space="0" w:color="4BACC6" w:themeColor="accent5"/>
       </w:tblBorders>
+      <w:tblCellMar>
+        <w:top w:w="0" w:type="dxa"/>
+        <w:left w:w="108" w:type="dxa"/>
+        <w:bottom w:w="0" w:type="dxa"/>
+        <w:right w:w="108" w:type="dxa"/>
+      </w:tblCellMar>
     </w:tblPr>
     <w:tblStylePr w:type="firstRow">
       <w:pPr>
@@ -15509,10 +15993,17 @@
     <w:tblPr>
       <w:tblStyleRowBandSize w:val="1"/>
       <w:tblStyleColBandSize w:val="1"/>
+      <w:tblInd w:w="0" w:type="dxa"/>
       <w:tblBorders>
         <w:top w:val="single" w:sz="18" w:space="0" w:color="auto"/>
         <w:bottom w:val="single" w:sz="18" w:space="0" w:color="auto"/>
       </w:tblBorders>
+      <w:tblCellMar>
+        <w:top w:w="0" w:type="dxa"/>
+        <w:left w:w="108" w:type="dxa"/>
+        <w:bottom w:w="0" w:type="dxa"/>
+        <w:right w:w="108" w:type="dxa"/>
+      </w:tblCellMar>
     </w:tblPr>
     <w:tblStylePr w:type="firstRow">
       <w:pPr>
@@ -15654,10 +16145,17 @@
     <w:tblPr>
       <w:tblStyleRowBandSize w:val="1"/>
       <w:tblStyleColBandSize w:val="1"/>
+      <w:tblInd w:w="0" w:type="dxa"/>
       <w:tblBorders>
         <w:top w:val="single" w:sz="8" w:space="0" w:color="4BACC6" w:themeColor="accent5"/>
         <w:bottom w:val="single" w:sz="8" w:space="0" w:color="4BACC6" w:themeColor="accent5"/>
       </w:tblBorders>
+      <w:tblCellMar>
+        <w:top w:w="0" w:type="dxa"/>
+        <w:left w:w="108" w:type="dxa"/>
+        <w:bottom w:w="0" w:type="dxa"/>
+        <w:right w:w="108" w:type="dxa"/>
+      </w:tblCellMar>
     </w:tblPr>
     <w:tblStylePr w:type="firstRow">
       <w:rPr>
@@ -15728,6 +16226,7 @@
     <w:tblPr>
       <w:tblStyleRowBandSize w:val="1"/>
       <w:tblStyleColBandSize w:val="1"/>
+      <w:tblInd w:w="0" w:type="dxa"/>
       <w:tblBorders>
         <w:top w:val="single" w:sz="8" w:space="0" w:color="78C0D4" w:themeColor="accent5" w:themeTint="BF"/>
         <w:left w:val="single" w:sz="8" w:space="0" w:color="78C0D4" w:themeColor="accent5" w:themeTint="BF"/>
@@ -15736,6 +16235,12 @@
         <w:insideH w:val="single" w:sz="8" w:space="0" w:color="78C0D4" w:themeColor="accent5" w:themeTint="BF"/>
         <w:insideV w:val="single" w:sz="8" w:space="0" w:color="78C0D4" w:themeColor="accent5" w:themeTint="BF"/>
       </w:tblBorders>
+      <w:tblCellMar>
+        <w:top w:w="0" w:type="dxa"/>
+        <w:left w:w="108" w:type="dxa"/>
+        <w:bottom w:w="0" w:type="dxa"/>
+        <w:right w:w="108" w:type="dxa"/>
+      </w:tblCellMar>
     </w:tblPr>
     <w:tcPr>
       <w:shd w:val="clear" w:color="auto" w:fill="D2EAF1" w:themeFill="accent5" w:themeFillTint="3F"/>
@@ -15794,6 +16299,7 @@
     <w:tblPr>
       <w:tblStyleRowBandSize w:val="1"/>
       <w:tblStyleColBandSize w:val="1"/>
+      <w:tblInd w:w="0" w:type="dxa"/>
       <w:tblBorders>
         <w:top w:val="single" w:sz="8" w:space="0" w:color="7BA0CD" w:themeColor="accent1" w:themeTint="BF"/>
         <w:left w:val="single" w:sz="8" w:space="0" w:color="7BA0CD" w:themeColor="accent1" w:themeTint="BF"/>
@@ -15802,6 +16308,12 @@
         <w:insideH w:val="single" w:sz="8" w:space="0" w:color="7BA0CD" w:themeColor="accent1" w:themeTint="BF"/>
         <w:insideV w:val="single" w:sz="8" w:space="0" w:color="7BA0CD" w:themeColor="accent1" w:themeTint="BF"/>
       </w:tblBorders>
+      <w:tblCellMar>
+        <w:top w:w="0" w:type="dxa"/>
+        <w:left w:w="108" w:type="dxa"/>
+        <w:bottom w:w="0" w:type="dxa"/>
+        <w:right w:w="108" w:type="dxa"/>
+      </w:tblCellMar>
     </w:tblPr>
     <w:tcPr>
       <w:shd w:val="clear" w:color="auto" w:fill="D3DFEE" w:themeFill="accent1" w:themeFillTint="3F"/>
@@ -16043,7 +16555,7 @@
 </file>
 
 <file path=word/glossary/document.xml><?xml version="1.0" encoding="utf-8"?>
-<w:glossaryDocument xmlns:wpc="http://schemas.microsoft.com/office/word/2010/wordprocessingCanvas" xmlns:mc="http://schemas.openxmlformats.org/markup-compatibility/2006" xmlns:o="urn:schemas-microsoft-com:office:office" xmlns:r="http://schemas.openxmlformats.org/officeDocument/2006/relationships" xmlns:m="http://schemas.openxmlformats.org/officeDocument/2006/math" xmlns:v="urn:schemas-microsoft-com:vml" xmlns:wp14="http://schemas.microsoft.com/office/word/2010/wordprocessingDrawing" xmlns:wp="http://schemas.openxmlformats.org/drawingml/2006/wordprocessingDrawing" xmlns:w10="urn:schemas-microsoft-com:office:word" xmlns:w="http://schemas.openxmlformats.org/wordprocessingml/2006/main" xmlns:w14="http://schemas.microsoft.com/office/word/2010/wordml" xmlns:wpg="http://schemas.microsoft.com/office/word/2010/wordprocessingGroup" xmlns:wpi="http://schemas.microsoft.com/office/word/2010/wordprocessingInk" xmlns:wne="http://schemas.microsoft.com/office/word/2006/wordml" xmlns:wps="http://schemas.microsoft.com/office/word/2010/wordprocessingShape" mc:Ignorable="w14 wp14">
+<w:glossaryDocument xmlns:ve="http://schemas.openxmlformats.org/markup-compatibility/2006" xmlns:o="urn:schemas-microsoft-com:office:office" xmlns:r="http://schemas.openxmlformats.org/officeDocument/2006/relationships" xmlns:m="http://schemas.openxmlformats.org/officeDocument/2006/math" xmlns:v="urn:schemas-microsoft-com:vml" xmlns:wp="http://schemas.openxmlformats.org/drawingml/2006/wordprocessingDrawing" xmlns:w10="urn:schemas-microsoft-com:office:word" xmlns:w="http://schemas.openxmlformats.org/wordprocessingml/2006/main" xmlns:wne="http://schemas.microsoft.com/office/word/2006/wordml">
   <w:docParts>
     <w:docPart>
       <w:docPartPr>
@@ -16081,7 +16593,7 @@
 </file>
 
 <file path=word/glossary/fontTable.xml><?xml version="1.0" encoding="utf-8"?>
-<w:fonts xmlns:mc="http://schemas.openxmlformats.org/markup-compatibility/2006" xmlns:r="http://schemas.openxmlformats.org/officeDocument/2006/relationships" xmlns:w="http://schemas.openxmlformats.org/wordprocessingml/2006/main" xmlns:w14="http://schemas.microsoft.com/office/word/2010/wordml" mc:Ignorable="w14">
+<w:fonts xmlns:r="http://schemas.openxmlformats.org/officeDocument/2006/relationships" xmlns:w="http://schemas.openxmlformats.org/wordprocessingml/2006/main">
   <w:font w:name="Symbol">
     <w:panose1 w:val="05050102010706020507"/>
     <w:charset w:val="02"/>
@@ -16094,7 +16606,7 @@
     <w:charset w:val="00"/>
     <w:family w:val="roman"/>
     <w:pitch w:val="variable"/>
-    <w:sig w:usb0="E0002AFF" w:usb1="C0007841" w:usb2="00000009" w:usb3="00000000" w:csb0="000001FF" w:csb1="00000000"/>
+    <w:sig w:usb0="E0002EFF" w:usb1="C0007843" w:usb2="00000009" w:usb3="00000000" w:csb0="000001FF" w:csb1="00000000"/>
   </w:font>
   <w:font w:name="Courier New">
     <w:panose1 w:val="02070309020205020404"/>
@@ -16159,14 +16671,13 @@
 </file>
 
 <file path=word/glossary/settings.xml><?xml version="1.0" encoding="utf-8"?>
-<w:settings xmlns:mc="http://schemas.openxmlformats.org/markup-compatibility/2006" xmlns:o="urn:schemas-microsoft-com:office:office" xmlns:r="http://schemas.openxmlformats.org/officeDocument/2006/relationships" xmlns:m="http://schemas.openxmlformats.org/officeDocument/2006/math" xmlns:v="urn:schemas-microsoft-com:vml" xmlns:w10="urn:schemas-microsoft-com:office:word" xmlns:w="http://schemas.openxmlformats.org/wordprocessingml/2006/main" xmlns:w14="http://schemas.microsoft.com/office/word/2010/wordml" xmlns:sl="http://schemas.openxmlformats.org/schemaLibrary/2006/main" mc:Ignorable="w14">
+<w:settings xmlns:o="urn:schemas-microsoft-com:office:office" xmlns:r="http://schemas.openxmlformats.org/officeDocument/2006/relationships" xmlns:m="http://schemas.openxmlformats.org/officeDocument/2006/math" xmlns:v="urn:schemas-microsoft-com:vml" xmlns:w10="urn:schemas-microsoft-com:office:word" xmlns:w="http://schemas.openxmlformats.org/wordprocessingml/2006/main" xmlns:sl="http://schemas.openxmlformats.org/schemaLibrary/2006/main">
   <w:view w:val="normal"/>
   <w:defaultTabStop w:val="708"/>
   <w:hyphenationZone w:val="425"/>
   <w:characterSpacingControl w:val="doNotCompress"/>
   <w:compat>
     <w:useFELayout/>
-    <w:compatSetting w:name="compatibilityMode" w:uri="http://schemas.microsoft.com/office/word" w:val="12"/>
   </w:compat>
   <w:rsids>
     <w:rsidRoot w:val="00E918B2"/>
@@ -16178,12 +16689,13 @@
     <w:rsid w:val="00A928A3"/>
     <w:rsid w:val="00D96EDA"/>
     <w:rsid w:val="00E918B2"/>
+    <w:rsid w:val="00FB0446"/>
   </w:rsids>
   <m:mathPr>
     <m:mathFont m:val="Cambria Math"/>
     <m:brkBin m:val="before"/>
     <m:brkBinSub m:val="--"/>
-    <m:smallFrac m:val="0"/>
+    <m:smallFrac m:val="off"/>
     <m:dispDef/>
     <m:lMargin m:val="0"/>
     <m:rMargin m:val="0"/>
@@ -16200,7 +16712,7 @@
 </file>
 
 <file path=word/glossary/styles.xml><?xml version="1.0" encoding="utf-8"?>
-<w:styles xmlns:mc="http://schemas.openxmlformats.org/markup-compatibility/2006" xmlns:r="http://schemas.openxmlformats.org/officeDocument/2006/relationships" xmlns:w="http://schemas.openxmlformats.org/wordprocessingml/2006/main" xmlns:w14="http://schemas.microsoft.com/office/word/2010/wordml" mc:Ignorable="w14">
+<w:styles xmlns:r="http://schemas.openxmlformats.org/officeDocument/2006/relationships" xmlns:w="http://schemas.openxmlformats.org/wordprocessingml/2006/main">
   <w:docDefaults>
     <w:rPrDefault>
       <w:rPr>
@@ -16371,6 +16883,7 @@
     <w:uiPriority w:val="99"/>
     <w:semiHidden/>
     <w:unhideWhenUsed/>
+    <w:qFormat/>
     <w:tblPr>
       <w:tblInd w:w="0" w:type="dxa"/>
       <w:tblCellMar>
@@ -16494,198 +17007,8 @@
 </w:styles>
 </file>
 
-<file path=word/glossary/stylesWithEffects.xml><?xml version="1.0" encoding="utf-8"?>
-<w:styles xmlns:wpc="http://schemas.microsoft.com/office/word/2010/wordprocessingCanvas" xmlns:mc="http://schemas.openxmlformats.org/markup-compatibility/2006" xmlns:o="urn:schemas-microsoft-com:office:office" xmlns:r="http://schemas.openxmlformats.org/officeDocument/2006/relationships" xmlns:m="http://schemas.openxmlformats.org/officeDocument/2006/math" xmlns:v="urn:schemas-microsoft-com:vml" xmlns:wp14="http://schemas.microsoft.com/office/word/2010/wordprocessingDrawing" xmlns:wp="http://schemas.openxmlformats.org/drawingml/2006/wordprocessingDrawing" xmlns:w10="urn:schemas-microsoft-com:office:word" xmlns:w="http://schemas.openxmlformats.org/wordprocessingml/2006/main" xmlns:w14="http://schemas.microsoft.com/office/word/2010/wordml" xmlns:wpg="http://schemas.microsoft.com/office/word/2010/wordprocessingGroup" xmlns:wpi="http://schemas.microsoft.com/office/word/2010/wordprocessingInk" xmlns:wne="http://schemas.microsoft.com/office/word/2006/wordml" xmlns:wps="http://schemas.microsoft.com/office/word/2010/wordprocessingShape" mc:Ignorable="w14 wp14">
-  <w:docDefaults>
-    <w:rPrDefault>
-      <w:rPr>
-        <w:rFonts w:asciiTheme="minorHAnsi" w:eastAsiaTheme="minorEastAsia" w:hAnsiTheme="minorHAnsi" w:cstheme="minorBidi"/>
-        <w:sz w:val="22"/>
-        <w:szCs w:val="22"/>
-        <w:lang w:val="es-ES" w:eastAsia="es-ES" w:bidi="ar-SA"/>
-      </w:rPr>
-    </w:rPrDefault>
-    <w:pPrDefault>
-      <w:pPr>
-        <w:spacing w:after="200" w:line="276" w:lineRule="auto"/>
-      </w:pPr>
-    </w:pPrDefault>
-  </w:docDefaults>
-  <w:latentStyles w:defLockedState="0" w:defUIPriority="99" w:defSemiHidden="1" w:defUnhideWhenUsed="1" w:defQFormat="0" w:count="267">
-    <w:lsdException w:name="Normal" w:semiHidden="0" w:uiPriority="0" w:unhideWhenUsed="0" w:qFormat="1"/>
-    <w:lsdException w:name="heading 1" w:semiHidden="0" w:uiPriority="9" w:unhideWhenUsed="0" w:qFormat="1"/>
-    <w:lsdException w:name="heading 2" w:uiPriority="9" w:qFormat="1"/>
-    <w:lsdException w:name="heading 3" w:uiPriority="9" w:qFormat="1"/>
-    <w:lsdException w:name="heading 4" w:uiPriority="9" w:qFormat="1"/>
-    <w:lsdException w:name="heading 5" w:uiPriority="9" w:qFormat="1"/>
-    <w:lsdException w:name="heading 6" w:uiPriority="9" w:qFormat="1"/>
-    <w:lsdException w:name="heading 7" w:uiPriority="9" w:qFormat="1"/>
-    <w:lsdException w:name="heading 8" w:uiPriority="9" w:qFormat="1"/>
-    <w:lsdException w:name="heading 9" w:uiPriority="9" w:qFormat="1"/>
-    <w:lsdException w:name="toc 1" w:uiPriority="39"/>
-    <w:lsdException w:name="toc 2" w:uiPriority="39"/>
-    <w:lsdException w:name="toc 3" w:uiPriority="39"/>
-    <w:lsdException w:name="toc 4" w:uiPriority="39"/>
-    <w:lsdException w:name="toc 5" w:uiPriority="39"/>
-    <w:lsdException w:name="toc 6" w:uiPriority="39"/>
-    <w:lsdException w:name="toc 7" w:uiPriority="39"/>
-    <w:lsdException w:name="toc 8" w:uiPriority="39"/>
-    <w:lsdException w:name="toc 9" w:uiPriority="39"/>
-    <w:lsdException w:name="caption" w:uiPriority="35" w:qFormat="1"/>
-    <w:lsdException w:name="Title" w:semiHidden="0" w:uiPriority="10" w:unhideWhenUsed="0" w:qFormat="1"/>
-    <w:lsdException w:name="Default Paragraph Font" w:uiPriority="1"/>
-    <w:lsdException w:name="Subtitle" w:semiHidden="0" w:uiPriority="11" w:unhideWhenUsed="0" w:qFormat="1"/>
-    <w:lsdException w:name="Strong" w:semiHidden="0" w:uiPriority="22" w:unhideWhenUsed="0" w:qFormat="1"/>
-    <w:lsdException w:name="Emphasis" w:semiHidden="0" w:uiPriority="20" w:unhideWhenUsed="0" w:qFormat="1"/>
-    <w:lsdException w:name="Table Grid" w:semiHidden="0" w:uiPriority="59" w:unhideWhenUsed="0"/>
-    <w:lsdException w:name="Placeholder Text" w:unhideWhenUsed="0"/>
-    <w:lsdException w:name="No Spacing" w:semiHidden="0" w:uiPriority="1" w:unhideWhenUsed="0" w:qFormat="1"/>
-    <w:lsdException w:name="Light Shading" w:semiHidden="0" w:uiPriority="60" w:unhideWhenUsed="0"/>
-    <w:lsdException w:name="Light List" w:semiHidden="0" w:uiPriority="61" w:unhideWhenUsed="0"/>
-    <w:lsdException w:name="Light Grid" w:semiHidden="0" w:uiPriority="62" w:unhideWhenUsed="0"/>
-    <w:lsdException w:name="Medium Shading 1" w:semiHidden="0" w:uiPriority="63" w:unhideWhenUsed="0"/>
-    <w:lsdException w:name="Medium Shading 2" w:semiHidden="0" w:uiPriority="64" w:unhideWhenUsed="0"/>
-    <w:lsdException w:name="Medium List 1" w:semiHidden="0" w:uiPriority="65" w:unhideWhenUsed="0"/>
-    <w:lsdException w:name="Medium List 2" w:semiHidden="0" w:uiPriority="66" w:unhideWhenUsed="0"/>
-    <w:lsdException w:name="Medium Grid 1" w:semiHidden="0" w:uiPriority="67" w:unhideWhenUsed="0"/>
-    <w:lsdException w:name="Medium Grid 2" w:semiHidden="0" w:uiPriority="68" w:unhideWhenUsed="0"/>
-    <w:lsdException w:name="Medium Grid 3" w:semiHidden="0" w:uiPriority="69" w:unhideWhenUsed="0"/>
-    <w:lsdException w:name="Dark List" w:semiHidden="0" w:uiPriority="70" w:unhideWhenUsed="0"/>
-    <w:lsdException w:name="Colorful Shading" w:semiHidden="0" w:uiPriority="71" w:unhideWhenUsed="0"/>
-    <w:lsdException w:name="Colorful List" w:semiHidden="0" w:uiPriority="72" w:unhideWhenUsed="0"/>
-    <w:lsdException w:name="Colorful Grid" w:semiHidden="0" w:uiPriority="73" w:unhideWhenUsed="0"/>
-    <w:lsdException w:name="Light Shading Accent 1" w:semiHidden="0" w:uiPriority="60" w:unhideWhenUsed="0"/>
-    <w:lsdException w:name="Light List Accent 1" w:semiHidden="0" w:uiPriority="61" w:unhideWhenUsed="0"/>
-    <w:lsdException w:name="Light Grid Accent 1" w:semiHidden="0" w:uiPriority="62" w:unhideWhenUsed="0"/>
-    <w:lsdException w:name="Medium Shading 1 Accent 1" w:semiHidden="0" w:uiPriority="63" w:unhideWhenUsed="0"/>
-    <w:lsdException w:name="Medium Shading 2 Accent 1" w:semiHidden="0" w:uiPriority="64" w:unhideWhenUsed="0"/>
-    <w:lsdException w:name="Medium List 1 Accent 1" w:semiHidden="0" w:uiPriority="65" w:unhideWhenUsed="0"/>
-    <w:lsdException w:name="Revision" w:unhideWhenUsed="0"/>
-    <w:lsdException w:name="List Paragraph" w:semiHidden="0" w:uiPriority="34" w:unhideWhenUsed="0" w:qFormat="1"/>
-    <w:lsdException w:name="Quote" w:semiHidden="0" w:uiPriority="29" w:unhideWhenUsed="0" w:qFormat="1"/>
-    <w:lsdException w:name="Intense Quote" w:semiHidden="0" w:uiPriority="30" w:unhideWhenUsed="0" w:qFormat="1"/>
-    <w:lsdException w:name="Medium List 2 Accent 1" w:semiHidden="0" w:uiPriority="66" w:unhideWhenUsed="0"/>
-    <w:lsdException w:name="Medium Grid 1 Accent 1" w:semiHidden="0" w:uiPriority="67" w:unhideWhenUsed="0"/>
-    <w:lsdException w:name="Medium Grid 2 Accent 1" w:semiHidden="0" w:uiPriority="68" w:unhideWhenUsed="0"/>
-    <w:lsdException w:name="Medium Grid 3 Accent 1" w:semiHidden="0" w:uiPriority="69" w:unhideWhenUsed="0"/>
-    <w:lsdException w:name="Dark List Accent 1" w:semiHidden="0" w:uiPriority="70" w:unhideWhenUsed="0"/>
-    <w:lsdException w:name="Colorful Shading Accent 1" w:semiHidden="0" w:uiPriority="71" w:unhideWhenUsed="0"/>
-    <w:lsdException w:name="Colorful List Accent 1" w:semiHidden="0" w:uiPriority="72" w:unhideWhenUsed="0"/>
-    <w:lsdException w:name="Colorful Grid Accent 1" w:semiHidden="0" w:uiPriority="73" w:unhideWhenUsed="0"/>
-    <w:lsdException w:name="Light Shading Accent 2" w:semiHidden="0" w:uiPriority="60" w:unhideWhenUsed="0"/>
-    <w:lsdException w:name="Light List Accent 2" w:semiHidden="0" w:uiPriority="61" w:unhideWhenUsed="0"/>
-    <w:lsdException w:name="Light Grid Accent 2" w:semiHidden="0" w:uiPriority="62" w:unhideWhenUsed="0"/>
-    <w:lsdException w:name="Medium Shading 1 Accent 2" w:semiHidden="0" w:uiPriority="63" w:unhideWhenUsed="0"/>
-    <w:lsdException w:name="Medium Shading 2 Accent 2" w:semiHidden="0" w:uiPriority="64" w:unhideWhenUsed="0"/>
-    <w:lsdException w:name="Medium List 1 Accent 2" w:semiHidden="0" w:uiPriority="65" w:unhideWhenUsed="0"/>
-    <w:lsdException w:name="Medium List 2 Accent 2" w:semiHidden="0" w:uiPriority="66" w:unhideWhenUsed="0"/>
-    <w:lsdException w:name="Medium Grid 1 Accent 2" w:semiHidden="0" w:uiPriority="67" w:unhideWhenUsed="0"/>
-    <w:lsdException w:name="Medium Grid 2 Accent 2" w:semiHidden="0" w:uiPriority="68" w:unhideWhenUsed="0"/>
-    <w:lsdException w:name="Medium Grid 3 Accent 2" w:semiHidden="0" w:uiPriority="69" w:unhideWhenUsed="0"/>
-    <w:lsdException w:name="Dark List Accent 2" w:semiHidden="0" w:uiPriority="70" w:unhideWhenUsed="0"/>
-    <w:lsdException w:name="Colorful Shading Accent 2" w:semiHidden="0" w:uiPriority="71" w:unhideWhenUsed="0"/>
-    <w:lsdException w:name="Colorful List Accent 2" w:semiHidden="0" w:uiPriority="72" w:unhideWhenUsed="0"/>
-    <w:lsdException w:name="Colorful Grid Accent 2" w:semiHidden="0" w:uiPriority="73" w:unhideWhenUsed="0"/>
-    <w:lsdException w:name="Light Shading Accent 3" w:semiHidden="0" w:uiPriority="60" w:unhideWhenUsed="0"/>
-    <w:lsdException w:name="Light List Accent 3" w:semiHidden="0" w:uiPriority="61" w:unhideWhenUsed="0"/>
-    <w:lsdException w:name="Light Grid Accent 3" w:semiHidden="0" w:uiPriority="62" w:unhideWhenUsed="0"/>
-    <w:lsdException w:name="Medium Shading 1 Accent 3" w:semiHidden="0" w:uiPriority="63" w:unhideWhenUsed="0"/>
-    <w:lsdException w:name="Medium Shading 2 Accent 3" w:semiHidden="0" w:uiPriority="64" w:unhideWhenUsed="0"/>
-    <w:lsdException w:name="Medium List 1 Accent 3" w:semiHidden="0" w:uiPriority="65" w:unhideWhenUsed="0"/>
-    <w:lsdException w:name="Medium List 2 Accent 3" w:semiHidden="0" w:uiPriority="66" w:unhideWhenUsed="0"/>
-    <w:lsdException w:name="Medium Grid 1 Accent 3" w:semiHidden="0" w:uiPriority="67" w:unhideWhenUsed="0"/>
-    <w:lsdException w:name="Medium Grid 2 Accent 3" w:semiHidden="0" w:uiPriority="68" w:unhideWhenUsed="0"/>
-    <w:lsdException w:name="Medium Grid 3 Accent 3" w:semiHidden="0" w:uiPriority="69" w:unhideWhenUsed="0"/>
-    <w:lsdException w:name="Dark List Accent 3" w:semiHidden="0" w:uiPriority="70" w:unhideWhenUsed="0"/>
-    <w:lsdException w:name="Colorful Shading Accent 3" w:semiHidden="0" w:uiPriority="71" w:unhideWhenUsed="0"/>
-    <w:lsdException w:name="Colorful List Accent 3" w:semiHidden="0" w:uiPriority="72" w:unhideWhenUsed="0"/>
-    <w:lsdException w:name="Colorful Grid Accent 3" w:semiHidden="0" w:uiPriority="73" w:unhideWhenUsed="0"/>
-    <w:lsdException w:name="Light Shading Accent 4" w:semiHidden="0" w:uiPriority="60" w:unhideWhenUsed="0"/>
-    <w:lsdException w:name="Light List Accent 4" w:semiHidden="0" w:uiPriority="61" w:unhideWhenUsed="0"/>
-    <w:lsdException w:name="Light Grid Accent 4" w:semiHidden="0" w:uiPriority="62" w:unhideWhenUsed="0"/>
-    <w:lsdException w:name="Medium Shading 1 Accent 4" w:semiHidden="0" w:uiPriority="63" w:unhideWhenUsed="0"/>
-    <w:lsdException w:name="Medium Shading 2 Accent 4" w:semiHidden="0" w:uiPriority="64" w:unhideWhenUsed="0"/>
-    <w:lsdException w:name="Medium List 1 Accent 4" w:semiHidden="0" w:uiPriority="65" w:unhideWhenUsed="0"/>
-    <w:lsdException w:name="Medium List 2 Accent 4" w:semiHidden="0" w:uiPriority="66" w:unhideWhenUsed="0"/>
-    <w:lsdException w:name="Medium Grid 1 Accent 4" w:semiHidden="0" w:uiPriority="67" w:unhideWhenUsed="0"/>
-    <w:lsdException w:name="Medium Grid 2 Accent 4" w:semiHidden="0" w:uiPriority="68" w:unhideWhenUsed="0"/>
-    <w:lsdException w:name="Medium Grid 3 Accent 4" w:semiHidden="0" w:uiPriority="69" w:unhideWhenUsed="0"/>
-    <w:lsdException w:name="Dark List Accent 4" w:semiHidden="0" w:uiPriority="70" w:unhideWhenUsed="0"/>
-    <w:lsdException w:name="Colorful Shading Accent 4" w:semiHidden="0" w:uiPriority="71" w:unhideWhenUsed="0"/>
-    <w:lsdException w:name="Colorful List Accent 4" w:semiHidden="0" w:uiPriority="72" w:unhideWhenUsed="0"/>
-    <w:lsdException w:name="Colorful Grid Accent 4" w:semiHidden="0" w:uiPriority="73" w:unhideWhenUsed="0"/>
-    <w:lsdException w:name="Light Shading Accent 5" w:semiHidden="0" w:uiPriority="60" w:unhideWhenUsed="0"/>
-    <w:lsdException w:name="Light List Accent 5" w:semiHidden="0" w:uiPriority="61" w:unhideWhenUsed="0"/>
-    <w:lsdException w:name="Light Grid Accent 5" w:semiHidden="0" w:uiPriority="62" w:unhideWhenUsed="0"/>
-    <w:lsdException w:name="Medium Shading 1 Accent 5" w:semiHidden="0" w:uiPriority="63" w:unhideWhenUsed="0"/>
-    <w:lsdException w:name="Medium Shading 2 Accent 5" w:semiHidden="0" w:uiPriority="64" w:unhideWhenUsed="0"/>
-    <w:lsdException w:name="Medium List 1 Accent 5" w:semiHidden="0" w:uiPriority="65" w:unhideWhenUsed="0"/>
-    <w:lsdException w:name="Medium List 2 Accent 5" w:semiHidden="0" w:uiPriority="66" w:unhideWhenUsed="0"/>
-    <w:lsdException w:name="Medium Grid 1 Accent 5" w:semiHidden="0" w:uiPriority="67" w:unhideWhenUsed="0"/>
-    <w:lsdException w:name="Medium Grid 2 Accent 5" w:semiHidden="0" w:uiPriority="68" w:unhideWhenUsed="0"/>
-    <w:lsdException w:name="Medium Grid 3 Accent 5" w:semiHidden="0" w:uiPriority="69" w:unhideWhenUsed="0"/>
-    <w:lsdException w:name="Dark List Accent 5" w:semiHidden="0" w:uiPriority="70" w:unhideWhenUsed="0"/>
-    <w:lsdException w:name="Colorful Shading Accent 5" w:semiHidden="0" w:uiPriority="71" w:unhideWhenUsed="0"/>
-    <w:lsdException w:name="Colorful List Accent 5" w:semiHidden="0" w:uiPriority="72" w:unhideWhenUsed="0"/>
-    <w:lsdException w:name="Colorful Grid Accent 5" w:semiHidden="0" w:uiPriority="73" w:unhideWhenUsed="0"/>
-    <w:lsdException w:name="Light Shading Accent 6" w:semiHidden="0" w:uiPriority="60" w:unhideWhenUsed="0"/>
-    <w:lsdException w:name="Light List Accent 6" w:semiHidden="0" w:uiPriority="61" w:unhideWhenUsed="0"/>
-    <w:lsdException w:name="Light Grid Accent 6" w:semiHidden="0" w:uiPriority="62" w:unhideWhenUsed="0"/>
-    <w:lsdException w:name="Medium Shading 1 Accent 6" w:semiHidden="0" w:uiPriority="63" w:unhideWhenUsed="0"/>
-    <w:lsdException w:name="Medium Shading 2 Accent 6" w:semiHidden="0" w:uiPriority="64" w:unhideWhenUsed="0"/>
-    <w:lsdException w:name="Medium List 1 Accent 6" w:semiHidden="0" w:uiPriority="65" w:unhideWhenUsed="0"/>
-    <w:lsdException w:name="Medium List 2 Accent 6" w:semiHidden="0" w:uiPriority="66" w:unhideWhenUsed="0"/>
-    <w:lsdException w:name="Medium Grid 1 Accent 6" w:semiHidden="0" w:uiPriority="67" w:unhideWhenUsed="0"/>
-    <w:lsdException w:name="Medium Grid 2 Accent 6" w:semiHidden="0" w:uiPriority="68" w:unhideWhenUsed="0"/>
-    <w:lsdException w:name="Medium Grid 3 Accent 6" w:semiHidden="0" w:uiPriority="69" w:unhideWhenUsed="0"/>
-    <w:lsdException w:name="Dark List Accent 6" w:semiHidden="0" w:uiPriority="70" w:unhideWhenUsed="0"/>
-    <w:lsdException w:name="Colorful Shading Accent 6" w:semiHidden="0" w:uiPriority="71" w:unhideWhenUsed="0"/>
-    <w:lsdException w:name="Colorful List Accent 6" w:semiHidden="0" w:uiPriority="72" w:unhideWhenUsed="0"/>
-    <w:lsdException w:name="Colorful Grid Accent 6" w:semiHidden="0" w:uiPriority="73" w:unhideWhenUsed="0"/>
-    <w:lsdException w:name="Subtle Emphasis" w:semiHidden="0" w:uiPriority="19" w:unhideWhenUsed="0" w:qFormat="1"/>
-    <w:lsdException w:name="Intense Emphasis" w:semiHidden="0" w:uiPriority="21" w:unhideWhenUsed="0" w:qFormat="1"/>
-    <w:lsdException w:name="Subtle Reference" w:semiHidden="0" w:uiPriority="31" w:unhideWhenUsed="0" w:qFormat="1"/>
-    <w:lsdException w:name="Intense Reference" w:semiHidden="0" w:uiPriority="32" w:unhideWhenUsed="0" w:qFormat="1"/>
-    <w:lsdException w:name="Book Title" w:semiHidden="0" w:uiPriority="33" w:unhideWhenUsed="0" w:qFormat="1"/>
-    <w:lsdException w:name="Bibliography" w:uiPriority="37"/>
-    <w:lsdException w:name="TOC Heading" w:uiPriority="39" w:qFormat="1"/>
-  </w:latentStyles>
-  <w:style w:type="paragraph" w:default="1" w:styleId="Normal">
-    <w:name w:val="Normal"/>
-    <w:qFormat/>
-  </w:style>
-  <w:style w:type="character" w:default="1" w:styleId="Fuentedeprrafopredeter">
-    <w:name w:val="Default Paragraph Font"/>
-    <w:uiPriority w:val="1"/>
-    <w:semiHidden/>
-    <w:unhideWhenUsed/>
-  </w:style>
-  <w:style w:type="table" w:default="1" w:styleId="Tablanormal">
-    <w:name w:val="Normal Table"/>
-    <w:uiPriority w:val="99"/>
-    <w:semiHidden/>
-    <w:unhideWhenUsed/>
-    <w:tblPr>
-      <w:tblInd w:w="0" w:type="dxa"/>
-      <w:tblCellMar>
-        <w:top w:w="0" w:type="dxa"/>
-        <w:left w:w="108" w:type="dxa"/>
-        <w:bottom w:w="0" w:type="dxa"/>
-        <w:right w:w="108" w:type="dxa"/>
-      </w:tblCellMar>
-    </w:tblPr>
-  </w:style>
-  <w:style w:type="numbering" w:default="1" w:styleId="Sinlista">
-    <w:name w:val="No List"/>
-    <w:uiPriority w:val="99"/>
-    <w:semiHidden/>
-    <w:unhideWhenUsed/>
-  </w:style>
-</w:styles>
-</file>
-
 <file path=word/glossary/webSettings.xml><?xml version="1.0" encoding="utf-8"?>
-<w:webSettings xmlns:mc="http://schemas.openxmlformats.org/markup-compatibility/2006" xmlns:r="http://schemas.openxmlformats.org/officeDocument/2006/relationships" xmlns:w="http://schemas.openxmlformats.org/wordprocessingml/2006/main" xmlns:w14="http://schemas.microsoft.com/office/word/2010/wordml" mc:Ignorable="w14">
+<w:webSettings xmlns:r="http://schemas.openxmlformats.org/officeDocument/2006/relationships" xmlns:w="http://schemas.openxmlformats.org/wordprocessingml/2006/main">
   <w:optimizeForBrowser/>
 </w:webSettings>
 </file>
@@ -16997,7 +17320,7 @@
 </file>
 
 <file path=customXml/itemProps2.xml><?xml version="1.0" encoding="utf-8"?>
-<ds:datastoreItem xmlns:ds="http://schemas.openxmlformats.org/officeDocument/2006/customXml" ds:itemID="{F826D134-7669-41CA-BC3C-34300B701BF0}">
+<ds:datastoreItem xmlns:ds="http://schemas.openxmlformats.org/officeDocument/2006/customXml" ds:itemID="{F48AA0EE-1798-4831-8685-FF9FBA6590CB}">
   <ds:schemaRefs>
     <ds:schemaRef ds:uri="http://schemas.openxmlformats.org/officeDocument/2006/bibliography"/>
   </ds:schemaRefs>

</xml_diff>